<commit_message>
nobug ### 更新 20191109 2208
</commit_message>
<xml_diff>
--- a/Android notes/2017/android 四种启动模式.docx
+++ b/Android notes/2017/android 四种启动模式.docx
@@ -1,6 +1,6 @@
 
 <file path=word/document.xml><?xml version="1.0" encoding="utf-8"?>
-<w:document xmlns:wpc="http://schemas.microsoft.com/office/word/2010/wordprocessingCanvas" xmlns:cx="http://schemas.microsoft.com/office/drawing/2014/chartex" xmlns:cx1="http://schemas.microsoft.com/office/drawing/2015/9/8/chartex" xmlns:cx2="http://schemas.microsoft.com/office/drawing/2015/10/21/chartex" xmlns:cx3="http://schemas.microsoft.com/office/drawing/2016/5/9/chartex" xmlns:cx4="http://schemas.microsoft.com/office/drawing/2016/5/10/chartex" xmlns:cx5="http://schemas.microsoft.com/office/drawing/2016/5/11/chartex" xmlns:cx6="http://schemas.microsoft.com/office/drawing/2016/5/12/chartex" xmlns:cx7="http://schemas.microsoft.com/office/drawing/2016/5/13/chartex" xmlns:cx8="http://schemas.microsoft.com/office/drawing/2016/5/14/chartex" xmlns:mc="http://schemas.openxmlformats.org/markup-compatibility/2006" xmlns:aink="http://schemas.microsoft.com/office/drawing/2016/ink" xmlns:am3d="http://schemas.microsoft.com/office/drawing/2017/model3d" xmlns:o="urn:schemas-microsoft-com:office:office" xmlns:r="http://schemas.openxmlformats.org/officeDocument/2006/relationships" xmlns:m="http://schemas.openxmlformats.org/officeDocument/2006/math" xmlns:v="urn:schemas-microsoft-com:vml" xmlns:wp14="http://schemas.microsoft.com/office/word/2010/wordprocessingDrawing" xmlns:wp="http://schemas.openxmlformats.org/drawingml/2006/wordprocessingDrawing" xmlns:w10="urn:schemas-microsoft-com:office:word" xmlns:w="http://schemas.openxmlformats.org/wordprocessingml/2006/main" xmlns:w14="http://schemas.microsoft.com/office/word/2010/wordml" xmlns:w15="http://schemas.microsoft.com/office/word/2012/wordml" xmlns:w16cid="http://schemas.microsoft.com/office/word/2016/wordml/cid" xmlns:w16se="http://schemas.microsoft.com/office/word/2015/wordml/symex" xmlns:wpg="http://schemas.microsoft.com/office/word/2010/wordprocessingGroup" xmlns:wpi="http://schemas.microsoft.com/office/word/2010/wordprocessingInk" xmlns:wne="http://schemas.microsoft.com/office/word/2006/wordml" xmlns:wps="http://schemas.microsoft.com/office/word/2010/wordprocessingShape" mc:Ignorable="w14 w15 w16se w16cid wp14">
+<w:document xmlns:ve="http://schemas.openxmlformats.org/markup-compatibility/2006" xmlns:o="urn:schemas-microsoft-com:office:office" xmlns:r="http://schemas.openxmlformats.org/officeDocument/2006/relationships" xmlns:m="http://schemas.openxmlformats.org/officeDocument/2006/math" xmlns:v="urn:schemas-microsoft-com:vml" xmlns:wp="http://schemas.openxmlformats.org/drawingml/2006/wordprocessingDrawing" xmlns:w10="urn:schemas-microsoft-com:office:word" xmlns:w="http://schemas.openxmlformats.org/wordprocessingml/2006/main" xmlns:wne="http://schemas.microsoft.com/office/word/2006/wordml">
   <w:body>
     <w:p>
       <w:pPr>
@@ -57,16 +57,26 @@
         </w:rPr>
         <w:t>参考：</w:t>
       </w:r>
-      <w:hyperlink r:id="rId7" w:history="1">
-        <w:r>
-          <w:rPr>
-            <w:rStyle w:val="Hyperlink0"/>
-            <w:sz w:val="20"/>
-            <w:szCs w:val="20"/>
-          </w:rPr>
-          <w:t>http://blog.csdn.net/zhangjg_blog/article/details/10923643</w:t>
-        </w:r>
-      </w:hyperlink>
+      <w:r>
+        <w:fldChar w:fldCharType="begin"/>
+      </w:r>
+      <w:r>
+        <w:instrText>HYPERLINK "http://blog.csdn.net/zhangjg_blog/article/details/10923643"</w:instrText>
+      </w:r>
+      <w:r>
+        <w:fldChar w:fldCharType="separate"/>
+      </w:r>
+      <w:r>
+        <w:rPr>
+          <w:rStyle w:val="Hyperlink0"/>
+          <w:sz w:val="20"/>
+          <w:szCs w:val="20"/>
+        </w:rPr>
+        <w:t>http://blog.csdn.net/zhangjg_blog/article/details/10923643</w:t>
+      </w:r>
+      <w:r>
+        <w:fldChar w:fldCharType="end"/>
+      </w:r>
     </w:p>
     <w:p>
       <w:pPr>
@@ -126,12 +136,13 @@
           <w:noProof/>
           <w:sz w:val="20"/>
           <w:szCs w:val="20"/>
+          <w:lang w:val="en-US"/>
         </w:rPr>
         <w:drawing>
           <wp:inline distT="0" distB="0" distL="0" distR="0">
             <wp:extent cx="3016050" cy="1780971"/>
             <wp:effectExtent l="0" t="0" r="0" b="0"/>
-            <wp:docPr id="1073741825" name="officeArt object"/>
+            <wp:docPr id="1" name="officeArt object"/>
             <wp:cNvGraphicFramePr/>
             <a:graphic xmlns:a="http://schemas.openxmlformats.org/drawingml/2006/main">
               <a:graphicData uri="http://schemas.openxmlformats.org/drawingml/2006/picture">
@@ -143,7 +154,7 @@
                     </pic:cNvPicPr>
                   </pic:nvPicPr>
                   <pic:blipFill>
-                    <a:blip r:embed="rId8">
+                    <a:blip r:embed="rId7" cstate="print">
                       <a:extLst/>
                     </a:blip>
                     <a:stretch>
@@ -208,12 +219,13 @@
           <w:noProof/>
           <w:sz w:val="20"/>
           <w:szCs w:val="20"/>
+          <w:lang w:val="en-US"/>
         </w:rPr>
         <w:drawing>
           <wp:inline distT="0" distB="0" distL="0" distR="0">
             <wp:extent cx="3140227" cy="1655411"/>
             <wp:effectExtent l="0" t="0" r="0" b="0"/>
-            <wp:docPr id="1073741826" name="officeArt object"/>
+            <wp:docPr id="2" name="officeArt object"/>
             <wp:cNvGraphicFramePr/>
             <a:graphic xmlns:a="http://schemas.openxmlformats.org/drawingml/2006/main">
               <a:graphicData uri="http://schemas.openxmlformats.org/drawingml/2006/picture">
@@ -225,7 +237,7 @@
                     </pic:cNvPicPr>
                   </pic:nvPicPr>
                   <pic:blipFill>
-                    <a:blip r:embed="rId9">
+                    <a:blip r:embed="rId8" cstate="print">
                       <a:extLst/>
                     </a:blip>
                     <a:stretch>
@@ -271,15 +283,7 @@
           <w:sz w:val="20"/>
           <w:szCs w:val="20"/>
         </w:rPr>
-        <w:t>启动活动时，若</w:t>
-      </w:r>
-      <w:r>
-        <w:rPr>
-          <w:rFonts w:ascii="Arial Unicode MS" w:hAnsi="Arial Unicode MS" w:hint="eastAsia"/>
-          <w:sz w:val="20"/>
-          <w:szCs w:val="20"/>
-        </w:rPr>
-        <w:t>发现返回栈的栈顶已经是要启动的活动</w:t>
+        <w:t>启动活动时，若发现返回栈的栈顶已经是要启动的活动</w:t>
       </w:r>
       <w:r>
         <w:rPr>
@@ -311,13 +315,23 @@
         </w:rPr>
         <w:t>不会再创建新的活动实例，并调用该实例的</w:t>
       </w:r>
+      <w:proofErr w:type="spellStart"/>
       <w:r>
         <w:rPr>
           <w:sz w:val="20"/>
           <w:szCs w:val="20"/>
           <w:lang w:val="en-US"/>
         </w:rPr>
-        <w:t>onNewIntent()</w:t>
+        <w:t>onNewIntent</w:t>
+      </w:r>
+      <w:proofErr w:type="spellEnd"/>
+      <w:r>
+        <w:rPr>
+          <w:sz w:val="20"/>
+          <w:szCs w:val="20"/>
+          <w:lang w:val="en-US"/>
+        </w:rPr>
+        <w:t>()</w:t>
       </w:r>
       <w:r>
         <w:rPr>
@@ -425,7 +439,7 @@
           <wp:inline distT="0" distB="0" distL="0" distR="0">
             <wp:extent cx="3218845" cy="2130600"/>
             <wp:effectExtent l="0" t="0" r="0" b="0"/>
-            <wp:docPr id="1073741827" name="officeArt object"/>
+            <wp:docPr id="3" name="officeArt object"/>
             <wp:cNvGraphicFramePr/>
             <a:graphic xmlns:a="http://schemas.openxmlformats.org/drawingml/2006/main">
               <a:graphicData uri="http://schemas.openxmlformats.org/drawingml/2006/picture">
@@ -437,7 +451,7 @@
                     </pic:cNvPicPr>
                   </pic:nvPicPr>
                   <pic:blipFill>
-                    <a:blip r:embed="rId10">
+                    <a:blip r:embed="rId9" cstate="print">
                       <a:extLst/>
                     </a:blip>
                     <a:stretch>
@@ -503,6 +517,7 @@
         </w:rPr>
         <w:t>设置为</w:t>
       </w:r>
+      <w:proofErr w:type="spellStart"/>
       <w:r>
         <w:rPr>
           <w:sz w:val="20"/>
@@ -510,6 +525,7 @@
         </w:rPr>
         <w:t>SingleTask</w:t>
       </w:r>
+      <w:proofErr w:type="spellEnd"/>
       <w:r>
         <w:rPr>
           <w:rFonts w:hint="eastAsia"/>
@@ -541,8 +557,17 @@
           <w:szCs w:val="20"/>
           <w:lang w:val="zh-CN"/>
         </w:rPr>
-        <w:t>会检索是否</w:t>
-      </w:r>
+        <w:t>会检索是否已存在了一个</w:t>
+      </w:r>
+      <w:proofErr w:type="spellStart"/>
+      <w:r>
+        <w:rPr>
+          <w:sz w:val="20"/>
+          <w:szCs w:val="20"/>
+        </w:rPr>
+        <w:t>taskAffinity</w:t>
+      </w:r>
+      <w:proofErr w:type="spellEnd"/>
       <w:r>
         <w:rPr>
           <w:rFonts w:ascii="Arial Unicode MS" w:hAnsi="Arial Unicode MS" w:hint="eastAsia"/>
@@ -550,7 +575,7 @@
           <w:szCs w:val="20"/>
           <w:lang w:val="zh-CN"/>
         </w:rPr>
-        <w:t>已</w:t>
+        <w:t>属性值与要启动的</w:t>
       </w:r>
       <w:r>
         <w:rPr>
@@ -559,7 +584,7 @@
           <w:szCs w:val="20"/>
           <w:lang w:val="zh-CN"/>
         </w:rPr>
-        <w:t>存在</w:t>
+        <w:t>activity</w:t>
       </w:r>
       <w:r>
         <w:rPr>
@@ -568,8 +593,17 @@
           <w:szCs w:val="20"/>
           <w:lang w:val="zh-CN"/>
         </w:rPr>
-        <w:t>了</w:t>
-      </w:r>
+        <w:t>的</w:t>
+      </w:r>
+      <w:proofErr w:type="spellStart"/>
+      <w:r>
+        <w:rPr>
+          <w:sz w:val="20"/>
+          <w:szCs w:val="20"/>
+        </w:rPr>
+        <w:t>taskAffinity</w:t>
+      </w:r>
+      <w:proofErr w:type="spellEnd"/>
       <w:r>
         <w:rPr>
           <w:rFonts w:ascii="Arial Unicode MS" w:hAnsi="Arial Unicode MS" w:hint="eastAsia"/>
@@ -577,75 +611,7 @@
           <w:szCs w:val="20"/>
           <w:lang w:val="zh-CN"/>
         </w:rPr>
-        <w:t>一个</w:t>
-      </w:r>
-      <w:r>
-        <w:rPr>
-          <w:sz w:val="20"/>
-          <w:szCs w:val="20"/>
-        </w:rPr>
-        <w:t>taskAffinity</w:t>
-      </w:r>
-      <w:r>
-        <w:rPr>
-          <w:rFonts w:ascii="Arial Unicode MS" w:hAnsi="Arial Unicode MS" w:hint="eastAsia"/>
-          <w:sz w:val="20"/>
-          <w:szCs w:val="20"/>
-          <w:lang w:val="zh-CN"/>
-        </w:rPr>
-        <w:t>属性</w:t>
-      </w:r>
-      <w:r>
-        <w:rPr>
-          <w:rFonts w:ascii="Arial Unicode MS" w:hAnsi="Arial Unicode MS" w:hint="eastAsia"/>
-          <w:sz w:val="20"/>
-          <w:szCs w:val="20"/>
-          <w:lang w:val="zh-CN"/>
-        </w:rPr>
-        <w:t>值与要启动的activity的</w:t>
-      </w:r>
-      <w:r>
-        <w:rPr>
-          <w:sz w:val="20"/>
-          <w:szCs w:val="20"/>
-        </w:rPr>
-        <w:t>taskAffinity</w:t>
-      </w:r>
-      <w:r>
-        <w:rPr>
-          <w:rFonts w:ascii="Arial Unicode MS" w:hAnsi="Arial Unicode MS" w:hint="eastAsia"/>
-          <w:sz w:val="20"/>
-          <w:szCs w:val="20"/>
-          <w:lang w:val="zh-CN"/>
-        </w:rPr>
-        <w:t>属性</w:t>
-      </w:r>
-      <w:r>
-        <w:rPr>
-          <w:rFonts w:ascii="Arial Unicode MS" w:hAnsi="Arial Unicode MS" w:hint="eastAsia"/>
-          <w:sz w:val="20"/>
-          <w:szCs w:val="20"/>
-          <w:lang w:val="zh-CN"/>
-        </w:rPr>
-        <w:t>值相等的</w:t>
-      </w:r>
-      <w:r>
-        <w:rPr>
-          <w:rFonts w:ascii="Arial Unicode MS" w:hAnsi="Arial Unicode MS" w:hint="eastAsia"/>
-          <w:sz w:val="20"/>
-          <w:szCs w:val="20"/>
-          <w:lang w:val="zh-CN"/>
-        </w:rPr>
-        <w:t>任务</w:t>
-      </w:r>
-      <w:r>
-        <w:rPr>
-          <w:rFonts w:ascii="Arial Unicode MS" w:hAnsi="Arial Unicode MS" w:hint="eastAsia"/>
-          <w:sz w:val="20"/>
-          <w:szCs w:val="20"/>
-          <w:lang w:val="zh-CN"/>
-        </w:rPr>
-        <w:t>。</w:t>
+        <w:t>属性值相等的任务。</w:t>
       </w:r>
       <w:bookmarkStart w:id="0" w:name="_GoBack"/>
       <w:bookmarkEnd w:id="0"/>
@@ -670,6 +636,7 @@
         </w:rPr>
         <w:t>若</w:t>
       </w:r>
+      <w:proofErr w:type="spellStart"/>
       <w:r>
         <w:rPr>
           <w:sz w:val="20"/>
@@ -678,6 +645,7 @@
         </w:rPr>
         <w:t>taskAffinity</w:t>
       </w:r>
+      <w:proofErr w:type="spellEnd"/>
       <w:r>
         <w:rPr>
           <w:rFonts w:ascii="Arial Unicode MS" w:hAnsi="Arial Unicode MS" w:hint="eastAsia"/>
@@ -788,6 +756,7 @@
         </w:rPr>
         <w:t>，并调用其</w:t>
       </w:r>
+      <w:proofErr w:type="spellStart"/>
       <w:r>
         <w:rPr>
           <w:sz w:val="20"/>
@@ -796,6 +765,7 @@
         </w:rPr>
         <w:t>onNewIntent</w:t>
       </w:r>
+      <w:proofErr w:type="spellEnd"/>
       <w:r>
         <w:rPr>
           <w:sz w:val="20"/>
@@ -809,15 +779,7 @@
           <w:sz w:val="20"/>
           <w:szCs w:val="20"/>
         </w:rPr>
-        <w:t>方法</w:t>
-      </w:r>
-      <w:r>
-        <w:rPr>
-          <w:rFonts w:ascii="Arial Unicode MS" w:hAnsi="Arial Unicode MS" w:hint="eastAsia"/>
-          <w:sz w:val="20"/>
-          <w:szCs w:val="20"/>
-        </w:rPr>
-        <w:t>；</w:t>
+        <w:t>方法；</w:t>
       </w:r>
     </w:p>
     <w:p>
@@ -891,9 +853,9 @@
           <w:sz w:val="20"/>
           <w:szCs w:val="20"/>
         </w:rPr>
-        <w:lastRenderedPageBreak/>
         <w:t>若</w:t>
       </w:r>
+      <w:proofErr w:type="spellStart"/>
       <w:r>
         <w:rPr>
           <w:sz w:val="20"/>
@@ -902,6 +864,7 @@
         </w:rPr>
         <w:t>taskAffinity</w:t>
       </w:r>
+      <w:proofErr w:type="spellEnd"/>
       <w:r>
         <w:rPr>
           <w:rFonts w:ascii="Arial Unicode MS" w:hAnsi="Arial Unicode MS" w:hint="eastAsia"/>
@@ -910,6 +873,7 @@
         </w:rPr>
         <w:t>属性指定的任务不存在，会创建一个新的由</w:t>
       </w:r>
+      <w:proofErr w:type="spellStart"/>
       <w:r>
         <w:rPr>
           <w:sz w:val="20"/>
@@ -918,6 +882,7 @@
         </w:rPr>
         <w:t>taskAffinity</w:t>
       </w:r>
+      <w:proofErr w:type="spellEnd"/>
       <w:r>
         <w:rPr>
           <w:rFonts w:ascii="Arial Unicode MS" w:hAnsi="Arial Unicode MS" w:hint="eastAsia"/>
@@ -960,14 +925,7 @@
           <w:sz w:val="20"/>
           <w:szCs w:val="20"/>
         </w:rPr>
-        <w:t>singleInsta</w:t>
-      </w:r>
-      <w:r>
-        <w:rPr>
-          <w:sz w:val="20"/>
-          <w:szCs w:val="20"/>
-        </w:rPr>
-        <w:t>nce</w:t>
+        <w:t>singleInstance</w:t>
       </w:r>
       <w:r>
         <w:rPr>
@@ -990,11 +948,12 @@
           <w:sz w:val="20"/>
           <w:szCs w:val="20"/>
         </w:rPr>
+        <w:lastRenderedPageBreak/>
         <w:drawing>
           <wp:inline distT="0" distB="0" distL="0" distR="0">
             <wp:extent cx="4291934" cy="1895236"/>
             <wp:effectExtent l="0" t="0" r="0" b="0"/>
-            <wp:docPr id="1073741828" name="officeArt object"/>
+            <wp:docPr id="4" name="officeArt object"/>
             <wp:cNvGraphicFramePr/>
             <a:graphic xmlns:a="http://schemas.openxmlformats.org/drawingml/2006/main">
               <a:graphicData uri="http://schemas.openxmlformats.org/drawingml/2006/picture">
@@ -1006,7 +965,7 @@
                     </pic:cNvPicPr>
                   </pic:nvPicPr>
                   <pic:blipFill>
-                    <a:blip r:embed="rId11">
+                    <a:blip r:embed="rId10" cstate="print">
                       <a:extLst/>
                     </a:blip>
                     <a:stretch>
@@ -1088,12 +1047,21 @@
         </w:rPr>
         <w:t xml:space="preserve"> </w:t>
       </w:r>
-      <w:r>
-        <w:rPr>
-          <w:sz w:val="20"/>
-          <w:szCs w:val="20"/>
-        </w:rPr>
-        <w:t xml:space="preserve">ThirdActivity </w:t>
+      <w:proofErr w:type="spellStart"/>
+      <w:r>
+        <w:rPr>
+          <w:sz w:val="20"/>
+          <w:szCs w:val="20"/>
+        </w:rPr>
+        <w:t>ThirdActivity</w:t>
+      </w:r>
+      <w:proofErr w:type="spellEnd"/>
+      <w:r>
+        <w:rPr>
+          <w:sz w:val="20"/>
+          <w:szCs w:val="20"/>
+        </w:rPr>
+        <w:t xml:space="preserve"> </w:t>
       </w:r>
       <w:r>
         <w:rPr>
@@ -1109,22 +1077,136 @@
           <w:sz w:val="20"/>
           <w:szCs w:val="20"/>
         </w:rPr>
+        <w:t xml:space="preserve"> Back </w:t>
+      </w:r>
+      <w:r>
+        <w:rPr>
+          <w:rFonts w:ascii="Arial Unicode MS" w:hAnsi="Arial Unicode MS" w:hint="eastAsia"/>
+          <w:sz w:val="20"/>
+          <w:szCs w:val="20"/>
+          <w:lang w:val="zh-CN"/>
+        </w:rPr>
+        <w:t>键</w:t>
+      </w:r>
+      <w:r>
+        <w:rPr>
+          <w:sz w:val="20"/>
+          <w:szCs w:val="20"/>
+        </w:rPr>
+        <w:t>,</w:t>
+      </w:r>
+      <w:proofErr w:type="spellStart"/>
+      <w:r>
+        <w:rPr>
+          <w:sz w:val="20"/>
+          <w:szCs w:val="20"/>
+        </w:rPr>
+        <w:t>ThirdActivity</w:t>
+      </w:r>
+      <w:proofErr w:type="spellEnd"/>
+      <w:r>
+        <w:rPr>
+          <w:sz w:val="20"/>
+          <w:szCs w:val="20"/>
+        </w:rPr>
         <w:t xml:space="preserve"> </w:t>
       </w:r>
       <w:r>
         <w:rPr>
-          <w:sz w:val="20"/>
-          <w:szCs w:val="20"/>
-        </w:rPr>
-        <w:t xml:space="preserve">Back </w:t>
-      </w:r>
-      <w:r>
-        <w:rPr>
           <w:rFonts w:ascii="Arial Unicode MS" w:hAnsi="Arial Unicode MS" w:hint="eastAsia"/>
           <w:sz w:val="20"/>
           <w:szCs w:val="20"/>
           <w:lang w:val="zh-CN"/>
         </w:rPr>
+        <w:t>会从返回栈中出栈</w:t>
+      </w:r>
+      <w:r>
+        <w:rPr>
+          <w:sz w:val="20"/>
+          <w:szCs w:val="20"/>
+        </w:rPr>
+        <w:t xml:space="preserve">, </w:t>
+      </w:r>
+      <w:proofErr w:type="spellStart"/>
+      <w:r>
+        <w:rPr>
+          <w:sz w:val="20"/>
+          <w:szCs w:val="20"/>
+        </w:rPr>
+        <w:t>FirstActivity</w:t>
+      </w:r>
+      <w:proofErr w:type="spellEnd"/>
+      <w:r>
+        <w:rPr>
+          <w:sz w:val="20"/>
+          <w:szCs w:val="20"/>
+        </w:rPr>
+        <w:t xml:space="preserve"> </w:t>
+      </w:r>
+      <w:r>
+        <w:rPr>
+          <w:rFonts w:ascii="Arial Unicode MS" w:hAnsi="Arial Unicode MS" w:hint="eastAsia"/>
+          <w:sz w:val="20"/>
+          <w:szCs w:val="20"/>
+          <w:lang w:val="zh-TW" w:eastAsia="zh-TW"/>
+        </w:rPr>
+        <w:t>就成</w:t>
+      </w:r>
+      <w:r>
+        <w:rPr>
+          <w:rFonts w:ascii="Arial Unicode MS" w:hAnsi="Arial Unicode MS" w:hint="eastAsia"/>
+          <w:sz w:val="20"/>
+          <w:szCs w:val="20"/>
+          <w:lang w:val="zh-CN"/>
+        </w:rPr>
+        <w:t>为了栈顶活动显示在界面上。在</w:t>
+      </w:r>
+      <w:r>
+        <w:rPr>
+          <w:sz w:val="20"/>
+          <w:szCs w:val="20"/>
+        </w:rPr>
+        <w:t xml:space="preserve"> </w:t>
+      </w:r>
+      <w:proofErr w:type="spellStart"/>
+      <w:r>
+        <w:rPr>
+          <w:sz w:val="20"/>
+          <w:szCs w:val="20"/>
+        </w:rPr>
+        <w:t>FirstActivity</w:t>
+      </w:r>
+      <w:proofErr w:type="spellEnd"/>
+      <w:r>
+        <w:rPr>
+          <w:sz w:val="20"/>
+          <w:szCs w:val="20"/>
+        </w:rPr>
+        <w:t xml:space="preserve"> </w:t>
+      </w:r>
+      <w:r>
+        <w:rPr>
+          <w:rFonts w:ascii="Arial Unicode MS" w:hAnsi="Arial Unicode MS" w:hint="eastAsia"/>
+          <w:sz w:val="20"/>
+          <w:szCs w:val="20"/>
+          <w:lang w:val="zh-CN"/>
+        </w:rPr>
+        <w:t>界面再次按下</w:t>
+      </w:r>
+      <w:r>
+        <w:rPr>
+          <w:sz w:val="20"/>
+          <w:szCs w:val="20"/>
+        </w:rPr>
+        <w:t xml:space="preserve"> Back </w:t>
+      </w:r>
+      <w:r>
+        <w:rPr>
+          <w:rFonts w:ascii="Arial Unicode MS" w:hAnsi="Arial Unicode MS" w:hint="eastAsia"/>
+          <w:sz w:val="20"/>
+          <w:szCs w:val="20"/>
+          <w:lang w:val="zh-CN"/>
+        </w:rPr>
         <w:t>键</w:t>
       </w:r>
       <w:r>
@@ -1132,7 +1214,7 @@
           <w:sz w:val="20"/>
           <w:szCs w:val="20"/>
         </w:rPr>
-        <w:t xml:space="preserve">,ThirdActivity </w:t>
+        <w:t>,</w:t>
       </w:r>
       <w:r>
         <w:rPr>
@@ -1141,23 +1223,14 @@
           <w:szCs w:val="20"/>
           <w:lang w:val="zh-CN"/>
         </w:rPr>
-        <w:t>会从返回栈中出栈</w:t>
-      </w:r>
-      <w:r>
-        <w:rPr>
-          <w:sz w:val="20"/>
-          <w:szCs w:val="20"/>
-        </w:rPr>
-        <w:t xml:space="preserve">, FirstActivity </w:t>
-      </w:r>
-      <w:r>
-        <w:rPr>
-          <w:rFonts w:ascii="Arial Unicode MS" w:hAnsi="Arial Unicode MS" w:hint="eastAsia"/>
-          <w:sz w:val="20"/>
-          <w:szCs w:val="20"/>
-          <w:lang w:val="zh-TW" w:eastAsia="zh-TW"/>
-        </w:rPr>
-        <w:t>就成</w:t>
+        <w:t>这时当前的返回栈已经空了</w:t>
+      </w:r>
+      <w:r>
+        <w:rPr>
+          <w:sz w:val="20"/>
+          <w:szCs w:val="20"/>
+        </w:rPr>
+        <w:t>,</w:t>
       </w:r>
       <w:r>
         <w:rPr>
@@ -1166,7 +1239,23 @@
           <w:szCs w:val="20"/>
           <w:lang w:val="zh-CN"/>
         </w:rPr>
-        <w:t>为了栈顶活动显示在界面上。在</w:t>
+        <w:t>于是就显示了另一个返回栈的栈顶活动</w:t>
+      </w:r>
+      <w:r>
+        <w:rPr>
+          <w:sz w:val="20"/>
+          <w:szCs w:val="20"/>
+        </w:rPr>
+        <w:t>,</w:t>
+      </w:r>
+      <w:r>
+        <w:rPr>
+          <w:rFonts w:ascii="Arial Unicode MS" w:hAnsi="Arial Unicode MS" w:hint="eastAsia"/>
+          <w:sz w:val="20"/>
+          <w:szCs w:val="20"/>
+          <w:lang w:val="zh-CN"/>
+        </w:rPr>
+        <w:t>即</w:t>
       </w:r>
       <w:r>
         <w:rPr>
@@ -1175,13 +1264,15 @@
         </w:rPr>
         <w:t xml:space="preserve"> </w:t>
       </w:r>
-      <w:r>
-        <w:rPr>
-          <w:sz w:val="20"/>
-          <w:szCs w:val="20"/>
-        </w:rPr>
-        <w:t xml:space="preserve">FirstActivity </w:t>
-      </w:r>
+      <w:proofErr w:type="spellStart"/>
+      <w:r>
+        <w:rPr>
+          <w:sz w:val="20"/>
+          <w:szCs w:val="20"/>
+        </w:rPr>
+        <w:t>SecondActivity</w:t>
+      </w:r>
+      <w:proofErr w:type="spellEnd"/>
       <w:r>
         <w:rPr>
           <w:rFonts w:ascii="Arial Unicode MS" w:hAnsi="Arial Unicode MS" w:hint="eastAsia"/>
@@ -1189,7 +1280,55 @@
           <w:szCs w:val="20"/>
           <w:lang w:val="zh-CN"/>
         </w:rPr>
-        <w:t>界面再次按下</w:t>
+        <w:t>。最后再次按下</w:t>
+      </w:r>
+      <w:r>
+        <w:rPr>
+          <w:sz w:val="20"/>
+          <w:szCs w:val="20"/>
+        </w:rPr>
+        <w:t xml:space="preserve"> Back </w:t>
+      </w:r>
+      <w:r>
+        <w:rPr>
+          <w:rFonts w:ascii="Arial Unicode MS" w:hAnsi="Arial Unicode MS" w:hint="eastAsia"/>
+          <w:sz w:val="20"/>
+          <w:szCs w:val="20"/>
+          <w:lang w:val="zh-CN"/>
+        </w:rPr>
+        <w:t>键</w:t>
+      </w:r>
+      <w:r>
+        <w:rPr>
+          <w:sz w:val="20"/>
+          <w:szCs w:val="20"/>
+        </w:rPr>
+        <w:t>,</w:t>
+      </w:r>
+      <w:r>
+        <w:rPr>
+          <w:rFonts w:ascii="Arial Unicode MS" w:hAnsi="Arial Unicode MS" w:hint="eastAsia"/>
+          <w:sz w:val="20"/>
+          <w:szCs w:val="20"/>
+          <w:lang w:val="zh-CN"/>
+        </w:rPr>
+        <w:t>这时所有返回栈都已经空了</w:t>
+      </w:r>
+      <w:r>
+        <w:rPr>
+          <w:sz w:val="20"/>
+          <w:szCs w:val="20"/>
+        </w:rPr>
+        <w:t>,</w:t>
+      </w:r>
+      <w:r>
+        <w:rPr>
+          <w:rFonts w:ascii="Arial Unicode MS" w:hAnsi="Arial Unicode MS" w:hint="eastAsia"/>
+          <w:sz w:val="20"/>
+          <w:szCs w:val="20"/>
+          <w:lang w:val="zh-CN"/>
+        </w:rPr>
+        <w:t>退出了程序。</w:t>
       </w:r>
       <w:r>
         <w:rPr>
@@ -1200,27 +1339,22 @@
       </w:r>
       <w:r>
         <w:rPr>
-          <w:sz w:val="20"/>
-          <w:szCs w:val="20"/>
-        </w:rPr>
-        <w:t xml:space="preserve">Back </w:t>
-      </w:r>
-      <w:r>
-        <w:rPr>
           <w:rFonts w:ascii="Arial Unicode MS" w:hAnsi="Arial Unicode MS" w:hint="eastAsia"/>
           <w:sz w:val="20"/>
           <w:szCs w:val="20"/>
           <w:lang w:val="zh-CN"/>
         </w:rPr>
-        <w:t>键</w:t>
-      </w:r>
-      <w:r>
-        <w:rPr>
-          <w:sz w:val="20"/>
-          <w:szCs w:val="20"/>
-        </w:rPr>
-        <w:t>,</w:t>
-      </w:r>
+        <w:t>如果要从</w:t>
+      </w:r>
+      <w:proofErr w:type="spellStart"/>
+      <w:r>
+        <w:rPr>
+          <w:sz w:val="20"/>
+          <w:szCs w:val="20"/>
+        </w:rPr>
+        <w:t>ThirdActivity</w:t>
+      </w:r>
+      <w:proofErr w:type="spellEnd"/>
       <w:r>
         <w:rPr>
           <w:rFonts w:ascii="Arial Unicode MS" w:hAnsi="Arial Unicode MS" w:hint="eastAsia"/>
@@ -1228,14 +1362,24 @@
           <w:szCs w:val="20"/>
           <w:lang w:val="zh-CN"/>
         </w:rPr>
-        <w:t>这时当前的返回栈已经空了</w:t>
-      </w:r>
-      <w:r>
-        <w:rPr>
-          <w:sz w:val="20"/>
-          <w:szCs w:val="20"/>
-        </w:rPr>
-        <w:t>,</w:t>
+        <w:t>返回到</w:t>
+      </w:r>
+      <w:proofErr w:type="spellStart"/>
+      <w:r>
+        <w:rPr>
+          <w:sz w:val="20"/>
+          <w:szCs w:val="20"/>
+        </w:rPr>
+        <w:t>SecondActivity</w:t>
+      </w:r>
+      <w:proofErr w:type="spellEnd"/>
+      <w:r>
+        <w:rPr>
+          <w:rFonts w:ascii="Arial Unicode MS" w:hAnsi="Arial Unicode MS" w:hint="eastAsia"/>
+          <w:sz w:val="20"/>
+          <w:szCs w:val="20"/>
+        </w:rPr>
+        <w:t>，</w:t>
       </w:r>
       <w:r>
         <w:rPr>
@@ -1244,158 +1388,9 @@
           <w:szCs w:val="20"/>
           <w:lang w:val="zh-CN"/>
         </w:rPr>
-        <w:t>于是就显示了另一个返回栈的栈顶活动</w:t>
-      </w:r>
-      <w:r>
-        <w:rPr>
-          <w:sz w:val="20"/>
-          <w:szCs w:val="20"/>
-        </w:rPr>
-        <w:t>,</w:t>
-      </w:r>
-      <w:r>
-        <w:rPr>
-          <w:rFonts w:ascii="Arial Unicode MS" w:hAnsi="Arial Unicode MS" w:hint="eastAsia"/>
-          <w:sz w:val="20"/>
-          <w:szCs w:val="20"/>
-          <w:lang w:val="zh-CN"/>
-        </w:rPr>
-        <w:t>即</w:t>
-      </w:r>
-      <w:r>
-        <w:rPr>
-          <w:sz w:val="20"/>
-          <w:szCs w:val="20"/>
-        </w:rPr>
-        <w:t xml:space="preserve"> </w:t>
-      </w:r>
-      <w:r>
-        <w:rPr>
-          <w:sz w:val="20"/>
-          <w:szCs w:val="20"/>
-        </w:rPr>
-        <w:t>SecondActivity</w:t>
-      </w:r>
-      <w:r>
-        <w:rPr>
-          <w:rFonts w:ascii="Arial Unicode MS" w:hAnsi="Arial Unicode MS" w:hint="eastAsia"/>
-          <w:sz w:val="20"/>
-          <w:szCs w:val="20"/>
-          <w:lang w:val="zh-CN"/>
-        </w:rPr>
-        <w:t>。最后再次按下</w:t>
-      </w:r>
-      <w:r>
-        <w:rPr>
-          <w:sz w:val="20"/>
-          <w:szCs w:val="20"/>
-        </w:rPr>
-        <w:t xml:space="preserve"> </w:t>
-      </w:r>
-      <w:r>
-        <w:rPr>
-          <w:sz w:val="20"/>
-          <w:szCs w:val="20"/>
-        </w:rPr>
-        <w:t xml:space="preserve">Back </w:t>
-      </w:r>
-      <w:r>
-        <w:rPr>
-          <w:rFonts w:ascii="Arial Unicode MS" w:hAnsi="Arial Unicode MS" w:hint="eastAsia"/>
-          <w:sz w:val="20"/>
-          <w:szCs w:val="20"/>
-          <w:lang w:val="zh-CN"/>
-        </w:rPr>
-        <w:t>键</w:t>
-      </w:r>
-      <w:r>
-        <w:rPr>
-          <w:sz w:val="20"/>
-          <w:szCs w:val="20"/>
-        </w:rPr>
-        <w:t>,</w:t>
-      </w:r>
-      <w:r>
-        <w:rPr>
-          <w:rFonts w:ascii="Arial Unicode MS" w:hAnsi="Arial Unicode MS" w:hint="eastAsia"/>
-          <w:sz w:val="20"/>
-          <w:szCs w:val="20"/>
-          <w:lang w:val="zh-CN"/>
-        </w:rPr>
-        <w:t>这时所有返回栈都已经空了</w:t>
-      </w:r>
-      <w:r>
-        <w:rPr>
-          <w:sz w:val="20"/>
-          <w:szCs w:val="20"/>
-        </w:rPr>
-        <w:t>,</w:t>
-      </w:r>
-      <w:r>
-        <w:rPr>
-          <w:rFonts w:ascii="Arial Unicode MS" w:hAnsi="Arial Unicode MS" w:hint="eastAsia"/>
-          <w:sz w:val="20"/>
-          <w:szCs w:val="20"/>
-          <w:lang w:val="zh-CN"/>
-        </w:rPr>
-        <w:t>退出了程序。</w:t>
-      </w:r>
-      <w:r>
-        <w:rPr>
-          <w:sz w:val="20"/>
-          <w:szCs w:val="20"/>
-        </w:rPr>
-        <w:t xml:space="preserve"> </w:t>
-      </w:r>
-      <w:r>
-        <w:rPr>
-          <w:rFonts w:ascii="Arial Unicode MS" w:hAnsi="Arial Unicode MS" w:hint="eastAsia"/>
-          <w:sz w:val="20"/>
-          <w:szCs w:val="20"/>
-          <w:lang w:val="zh-CN"/>
-        </w:rPr>
-        <w:t>如果要从</w:t>
-      </w:r>
-      <w:r>
-        <w:rPr>
-          <w:sz w:val="20"/>
-          <w:szCs w:val="20"/>
-        </w:rPr>
-        <w:t>ThirdActivity</w:t>
-      </w:r>
-      <w:r>
-        <w:rPr>
-          <w:rFonts w:ascii="Arial Unicode MS" w:hAnsi="Arial Unicode MS" w:hint="eastAsia"/>
-          <w:sz w:val="20"/>
-          <w:szCs w:val="20"/>
-          <w:lang w:val="zh-CN"/>
-        </w:rPr>
-        <w:t>返回到</w:t>
-      </w:r>
-      <w:r>
-        <w:rPr>
-          <w:sz w:val="20"/>
-          <w:szCs w:val="20"/>
-        </w:rPr>
-        <w:t>SecondActivity</w:t>
-      </w:r>
-      <w:r>
-        <w:rPr>
-          <w:rFonts w:ascii="Arial Unicode MS" w:hAnsi="Arial Unicode MS" w:hint="eastAsia"/>
-          <w:sz w:val="20"/>
-          <w:szCs w:val="20"/>
-        </w:rPr>
-        <w:t>，</w:t>
-      </w:r>
-      <w:r>
-        <w:rPr>
-          <w:rFonts w:ascii="Arial Unicode MS" w:hAnsi="Arial Unicode MS" w:hint="eastAsia"/>
-          <w:sz w:val="20"/>
-          <w:szCs w:val="20"/>
-          <w:lang w:val="zh-CN"/>
-        </w:rPr>
         <w:t>可以再次指定</w:t>
       </w:r>
+      <w:proofErr w:type="spellStart"/>
       <w:r>
         <w:rPr>
           <w:sz w:val="20"/>
@@ -1403,6 +1398,7 @@
         </w:rPr>
         <w:t>startActivity</w:t>
       </w:r>
+      <w:proofErr w:type="spellEnd"/>
       <w:r>
         <w:rPr>
           <w:rFonts w:ascii="Arial Unicode MS" w:hAnsi="Arial Unicode MS" w:hint="eastAsia"/>
@@ -1499,6 +1495,7 @@
         </w:rPr>
         <w:t>会检索是否已经存在了一个</w:t>
       </w:r>
+      <w:proofErr w:type="spellStart"/>
       <w:r>
         <w:rPr>
           <w:sz w:val="20"/>
@@ -1506,6 +1503,7 @@
         </w:rPr>
         <w:t>taskAffinity</w:t>
       </w:r>
+      <w:proofErr w:type="spellEnd"/>
       <w:r>
         <w:rPr>
           <w:rFonts w:ascii="Arial Unicode MS" w:hAnsi="Arial Unicode MS" w:hint="eastAsia"/>
@@ -1520,7 +1518,7 @@
       <w:pPr>
         <w:numPr>
           <w:ilvl w:val="1"/>
-          <w:numId w:val="8"/>
+          <w:numId w:val="5"/>
         </w:numPr>
         <w:jc w:val="both"/>
         <w:rPr>
@@ -1536,6 +1534,7 @@
         </w:rPr>
         <w:t>若</w:t>
       </w:r>
+      <w:proofErr w:type="spellStart"/>
       <w:r>
         <w:rPr>
           <w:sz w:val="20"/>
@@ -1544,6 +1543,7 @@
         </w:rPr>
         <w:t>taskAffinity</w:t>
       </w:r>
+      <w:proofErr w:type="spellEnd"/>
       <w:r>
         <w:rPr>
           <w:rFonts w:ascii="Arial Unicode MS" w:hAnsi="Arial Unicode MS" w:hint="eastAsia"/>
@@ -1654,6 +1654,7 @@
         </w:rPr>
         <w:t>，并调用其</w:t>
       </w:r>
+      <w:proofErr w:type="spellStart"/>
       <w:r>
         <w:rPr>
           <w:sz w:val="20"/>
@@ -1662,6 +1663,7 @@
         </w:rPr>
         <w:t>onNewIntent</w:t>
       </w:r>
+      <w:proofErr w:type="spellEnd"/>
       <w:r>
         <w:rPr>
           <w:sz w:val="20"/>
@@ -1675,15 +1677,7 @@
           <w:sz w:val="20"/>
           <w:szCs w:val="20"/>
         </w:rPr>
-        <w:t>方法</w:t>
-      </w:r>
-      <w:r>
-        <w:rPr>
-          <w:rFonts w:ascii="Arial Unicode MS" w:hAnsi="Arial Unicode MS" w:hint="eastAsia"/>
-          <w:sz w:val="20"/>
-          <w:szCs w:val="20"/>
-        </w:rPr>
-        <w:t>；</w:t>
+        <w:t>方法；</w:t>
       </w:r>
     </w:p>
     <w:p>
@@ -1759,6 +1753,7 @@
         </w:rPr>
         <w:t>若</w:t>
       </w:r>
+      <w:proofErr w:type="spellStart"/>
       <w:r>
         <w:rPr>
           <w:sz w:val="20"/>
@@ -1767,6 +1762,7 @@
         </w:rPr>
         <w:t>taskAffinity</w:t>
       </w:r>
+      <w:proofErr w:type="spellEnd"/>
       <w:r>
         <w:rPr>
           <w:rFonts w:ascii="Arial Unicode MS" w:hAnsi="Arial Unicode MS" w:hint="eastAsia"/>
@@ -1775,6 +1771,7 @@
         </w:rPr>
         <w:t>属性指定的任务不存在，会创建一个新的由</w:t>
       </w:r>
+      <w:proofErr w:type="spellStart"/>
       <w:r>
         <w:rPr>
           <w:sz w:val="20"/>
@@ -1783,6 +1780,7 @@
         </w:rPr>
         <w:t>taskAffinity</w:t>
       </w:r>
+      <w:proofErr w:type="spellEnd"/>
       <w:r>
         <w:rPr>
           <w:rFonts w:ascii="Arial Unicode MS" w:hAnsi="Arial Unicode MS" w:hint="eastAsia"/>
@@ -1854,6 +1852,7 @@
         </w:rPr>
         <w:t>的</w:t>
       </w:r>
+      <w:proofErr w:type="spellStart"/>
       <w:r>
         <w:rPr>
           <w:sz w:val="20"/>
@@ -1862,6 +1861,7 @@
         </w:rPr>
         <w:t>taskAffinity</w:t>
       </w:r>
+      <w:proofErr w:type="spellEnd"/>
       <w:r>
         <w:rPr>
           <w:rFonts w:ascii="Arial Unicode MS" w:hAnsi="Arial Unicode MS" w:hint="eastAsia"/>
@@ -1875,7 +1875,7 @@
       <w:pPr>
         <w:numPr>
           <w:ilvl w:val="1"/>
-          <w:numId w:val="9"/>
+          <w:numId w:val="5"/>
         </w:numPr>
         <w:jc w:val="both"/>
         <w:rPr>
@@ -1884,6 +1884,7 @@
           <w:lang w:val="en-US"/>
         </w:rPr>
       </w:pPr>
+      <w:proofErr w:type="spellStart"/>
       <w:r>
         <w:rPr>
           <w:sz w:val="20"/>
@@ -1892,6 +1893,7 @@
         </w:rPr>
         <w:t>taskAffinity</w:t>
       </w:r>
+      <w:proofErr w:type="spellEnd"/>
       <w:r>
         <w:rPr>
           <w:rFonts w:ascii="Arial Unicode MS" w:hAnsi="Arial Unicode MS" w:hint="eastAsia"/>
@@ -2049,6 +2051,7 @@
         </w:rPr>
         <w:t>）的</w:t>
       </w:r>
+      <w:proofErr w:type="spellStart"/>
       <w:r>
         <w:rPr>
           <w:sz w:val="20"/>
@@ -2057,6 +2060,7 @@
         </w:rPr>
         <w:t>taskAffinity</w:t>
       </w:r>
+      <w:proofErr w:type="spellEnd"/>
       <w:r>
         <w:rPr>
           <w:rFonts w:ascii="Arial Unicode MS" w:hAnsi="Arial Unicode MS" w:hint="eastAsia"/>
@@ -2103,6 +2107,7 @@
         </w:rPr>
         <w:t>具有相同的</w:t>
       </w:r>
+      <w:proofErr w:type="spellStart"/>
       <w:r>
         <w:rPr>
           <w:sz w:val="20"/>
@@ -2111,6 +2116,7 @@
         </w:rPr>
         <w:t>taskAffinity</w:t>
       </w:r>
+      <w:proofErr w:type="spellEnd"/>
       <w:r>
         <w:rPr>
           <w:rFonts w:ascii="Arial Unicode MS" w:hAnsi="Arial Unicode MS" w:hint="eastAsia"/>
@@ -2136,6 +2142,7 @@
         </w:rPr>
         <w:t>的</w:t>
       </w:r>
+      <w:proofErr w:type="spellStart"/>
       <w:r>
         <w:rPr>
           <w:sz w:val="20"/>
@@ -2144,6 +2151,7 @@
         </w:rPr>
         <w:t>taskAffinity</w:t>
       </w:r>
+      <w:proofErr w:type="spellEnd"/>
       <w:r>
         <w:rPr>
           <w:rFonts w:ascii="Arial Unicode MS" w:hAnsi="Arial Unicode MS" w:hint="eastAsia"/>
@@ -2221,6 +2229,7 @@
         </w:rPr>
         <w:t>的</w:t>
       </w:r>
+      <w:proofErr w:type="spellStart"/>
       <w:r>
         <w:rPr>
           <w:sz w:val="20"/>
@@ -2229,6 +2238,7 @@
         </w:rPr>
         <w:t>taskAffinity</w:t>
       </w:r>
+      <w:proofErr w:type="spellEnd"/>
       <w:r>
         <w:rPr>
           <w:rFonts w:ascii="Arial Unicode MS" w:hAnsi="Arial Unicode MS" w:hint="eastAsia"/>
@@ -2309,14 +2319,7 @@
           <w:sz w:val="20"/>
           <w:szCs w:val="20"/>
         </w:rPr>
-        <w:t>act</w:t>
-      </w:r>
-      <w:r>
-        <w:rPr>
-          <w:sz w:val="20"/>
-          <w:szCs w:val="20"/>
-        </w:rPr>
-        <w:t>ivity</w:t>
+        <w:t>activity</w:t>
       </w:r>
       <w:r>
         <w:rPr>
@@ -2341,6 +2344,7 @@
         </w:rPr>
         <w:t>的</w:t>
       </w:r>
+      <w:proofErr w:type="spellStart"/>
       <w:r>
         <w:rPr>
           <w:sz w:val="20"/>
@@ -2349,6 +2353,7 @@
         </w:rPr>
         <w:t>onActivityResult</w:t>
       </w:r>
+      <w:proofErr w:type="spellEnd"/>
       <w:r>
         <w:rPr>
           <w:rFonts w:ascii="Arial Unicode MS" w:hAnsi="Arial Unicode MS" w:hint="eastAsia"/>
@@ -2388,7 +2393,7 @@
         </w:rPr>
         <w:t>参考：</w:t>
       </w:r>
-      <w:hyperlink r:id="rId12" w:history="1">
+      <w:hyperlink r:id="rId11" w:history="1">
         <w:r>
           <w:rPr>
             <w:rStyle w:val="Hyperlink0"/>
@@ -2400,9 +2405,16 @@
         </w:r>
       </w:hyperlink>
     </w:p>
+    <w:p>
+      <w:pPr>
+        <w:rPr>
+          <w:szCs w:val="20"/>
+        </w:rPr>
+      </w:pPr>
+    </w:p>
     <w:sectPr>
-      <w:headerReference w:type="default" r:id="rId13"/>
-      <w:footerReference w:type="default" r:id="rId14"/>
+      <w:headerReference w:type="default" r:id="rId12"/>
+      <w:footerReference w:type="default" r:id="rId13"/>
       <w:pgSz w:w="11906" w:h="16838"/>
       <w:pgMar w:top="1134" w:right="1134" w:bottom="1134" w:left="1134" w:header="709" w:footer="850" w:gutter="0"/>
       <w:cols w:space="720"/>
@@ -2412,7 +2424,7 @@
 </file>
 
 <file path=word/endnotes.xml><?xml version="1.0" encoding="utf-8"?>
-<w:endnotes xmlns:wpc="http://schemas.microsoft.com/office/word/2010/wordprocessingCanvas" xmlns:cx="http://schemas.microsoft.com/office/drawing/2014/chartex" xmlns:cx1="http://schemas.microsoft.com/office/drawing/2015/9/8/chartex" xmlns:cx2="http://schemas.microsoft.com/office/drawing/2015/10/21/chartex" xmlns:cx3="http://schemas.microsoft.com/office/drawing/2016/5/9/chartex" xmlns:cx4="http://schemas.microsoft.com/office/drawing/2016/5/10/chartex" xmlns:cx5="http://schemas.microsoft.com/office/drawing/2016/5/11/chartex" xmlns:cx6="http://schemas.microsoft.com/office/drawing/2016/5/12/chartex" xmlns:cx7="http://schemas.microsoft.com/office/drawing/2016/5/13/chartex" xmlns:cx8="http://schemas.microsoft.com/office/drawing/2016/5/14/chartex" xmlns:mc="http://schemas.openxmlformats.org/markup-compatibility/2006" xmlns:aink="http://schemas.microsoft.com/office/drawing/2016/ink" xmlns:am3d="http://schemas.microsoft.com/office/drawing/2017/model3d" xmlns:o="urn:schemas-microsoft-com:office:office" xmlns:r="http://schemas.openxmlformats.org/officeDocument/2006/relationships" xmlns:m="http://schemas.openxmlformats.org/officeDocument/2006/math" xmlns:v="urn:schemas-microsoft-com:vml" xmlns:wp14="http://schemas.microsoft.com/office/word/2010/wordprocessingDrawing" xmlns:wp="http://schemas.openxmlformats.org/drawingml/2006/wordprocessingDrawing" xmlns:w10="urn:schemas-microsoft-com:office:word" xmlns:w="http://schemas.openxmlformats.org/wordprocessingml/2006/main" xmlns:w14="http://schemas.microsoft.com/office/word/2010/wordml" xmlns:w15="http://schemas.microsoft.com/office/word/2012/wordml" xmlns:w16cid="http://schemas.microsoft.com/office/word/2016/wordml/cid" xmlns:w16se="http://schemas.microsoft.com/office/word/2015/wordml/symex" xmlns:wpg="http://schemas.microsoft.com/office/word/2010/wordprocessingGroup" xmlns:wpi="http://schemas.microsoft.com/office/word/2010/wordprocessingInk" xmlns:wne="http://schemas.microsoft.com/office/word/2006/wordml" xmlns:wps="http://schemas.microsoft.com/office/word/2010/wordprocessingShape" mc:Ignorable="w14 w15 w16se w16cid wp14">
+<w:endnotes xmlns:ve="http://schemas.openxmlformats.org/markup-compatibility/2006" xmlns:o="urn:schemas-microsoft-com:office:office" xmlns:r="http://schemas.openxmlformats.org/officeDocument/2006/relationships" xmlns:m="http://schemas.openxmlformats.org/officeDocument/2006/math" xmlns:v="urn:schemas-microsoft-com:vml" xmlns:wp="http://schemas.openxmlformats.org/drawingml/2006/wordprocessingDrawing" xmlns:w10="urn:schemas-microsoft-com:office:word" xmlns:w="http://schemas.openxmlformats.org/wordprocessingml/2006/main" xmlns:wne="http://schemas.microsoft.com/office/word/2006/wordml">
   <w:endnote w:type="separator" w:id="-1">
     <w:p>
       <w:r>
@@ -2431,13 +2443,13 @@
 </file>
 
 <file path=word/footer1.xml><?xml version="1.0" encoding="utf-8"?>
-<w:ftr xmlns:wpc="http://schemas.microsoft.com/office/word/2010/wordprocessingCanvas" xmlns:cx="http://schemas.microsoft.com/office/drawing/2014/chartex" xmlns:cx1="http://schemas.microsoft.com/office/drawing/2015/9/8/chartex" xmlns:cx2="http://schemas.microsoft.com/office/drawing/2015/10/21/chartex" xmlns:cx3="http://schemas.microsoft.com/office/drawing/2016/5/9/chartex" xmlns:cx4="http://schemas.microsoft.com/office/drawing/2016/5/10/chartex" xmlns:cx5="http://schemas.microsoft.com/office/drawing/2016/5/11/chartex" xmlns:cx6="http://schemas.microsoft.com/office/drawing/2016/5/12/chartex" xmlns:cx7="http://schemas.microsoft.com/office/drawing/2016/5/13/chartex" xmlns:cx8="http://schemas.microsoft.com/office/drawing/2016/5/14/chartex" xmlns:mc="http://schemas.openxmlformats.org/markup-compatibility/2006" xmlns:aink="http://schemas.microsoft.com/office/drawing/2016/ink" xmlns:am3d="http://schemas.microsoft.com/office/drawing/2017/model3d" xmlns:o="urn:schemas-microsoft-com:office:office" xmlns:r="http://schemas.openxmlformats.org/officeDocument/2006/relationships" xmlns:m="http://schemas.openxmlformats.org/officeDocument/2006/math" xmlns:v="urn:schemas-microsoft-com:vml" xmlns:wp14="http://schemas.microsoft.com/office/word/2010/wordprocessingDrawing" xmlns:wp="http://schemas.openxmlformats.org/drawingml/2006/wordprocessingDrawing" xmlns:w10="urn:schemas-microsoft-com:office:word" xmlns:w="http://schemas.openxmlformats.org/wordprocessingml/2006/main" xmlns:w14="http://schemas.microsoft.com/office/word/2010/wordml" xmlns:w15="http://schemas.microsoft.com/office/word/2012/wordml" xmlns:w16cid="http://schemas.microsoft.com/office/word/2016/wordml/cid" xmlns:w16se="http://schemas.microsoft.com/office/word/2015/wordml/symex" xmlns:wpg="http://schemas.microsoft.com/office/word/2010/wordprocessingGroup" xmlns:wpi="http://schemas.microsoft.com/office/word/2010/wordprocessingInk" xmlns:wne="http://schemas.microsoft.com/office/word/2006/wordml" xmlns:wps="http://schemas.microsoft.com/office/word/2010/wordprocessingShape" mc:Ignorable="w14 w15 w16se w16cid wp14">
+<w:ftr xmlns:ve="http://schemas.openxmlformats.org/markup-compatibility/2006" xmlns:o="urn:schemas-microsoft-com:office:office" xmlns:r="http://schemas.openxmlformats.org/officeDocument/2006/relationships" xmlns:m="http://schemas.openxmlformats.org/officeDocument/2006/math" xmlns:v="urn:schemas-microsoft-com:vml" xmlns:wp="http://schemas.openxmlformats.org/drawingml/2006/wordprocessingDrawing" xmlns:w10="urn:schemas-microsoft-com:office:word" xmlns:w="http://schemas.openxmlformats.org/wordprocessingml/2006/main" xmlns:wne="http://schemas.microsoft.com/office/word/2006/wordml">
   <w:p/>
 </w:ftr>
 </file>
 
 <file path=word/footnotes.xml><?xml version="1.0" encoding="utf-8"?>
-<w:footnotes xmlns:wpc="http://schemas.microsoft.com/office/word/2010/wordprocessingCanvas" xmlns:cx="http://schemas.microsoft.com/office/drawing/2014/chartex" xmlns:cx1="http://schemas.microsoft.com/office/drawing/2015/9/8/chartex" xmlns:cx2="http://schemas.microsoft.com/office/drawing/2015/10/21/chartex" xmlns:cx3="http://schemas.microsoft.com/office/drawing/2016/5/9/chartex" xmlns:cx4="http://schemas.microsoft.com/office/drawing/2016/5/10/chartex" xmlns:cx5="http://schemas.microsoft.com/office/drawing/2016/5/11/chartex" xmlns:cx6="http://schemas.microsoft.com/office/drawing/2016/5/12/chartex" xmlns:cx7="http://schemas.microsoft.com/office/drawing/2016/5/13/chartex" xmlns:cx8="http://schemas.microsoft.com/office/drawing/2016/5/14/chartex" xmlns:mc="http://schemas.openxmlformats.org/markup-compatibility/2006" xmlns:aink="http://schemas.microsoft.com/office/drawing/2016/ink" xmlns:am3d="http://schemas.microsoft.com/office/drawing/2017/model3d" xmlns:o="urn:schemas-microsoft-com:office:office" xmlns:r="http://schemas.openxmlformats.org/officeDocument/2006/relationships" xmlns:m="http://schemas.openxmlformats.org/officeDocument/2006/math" xmlns:v="urn:schemas-microsoft-com:vml" xmlns:wp14="http://schemas.microsoft.com/office/word/2010/wordprocessingDrawing" xmlns:wp="http://schemas.openxmlformats.org/drawingml/2006/wordprocessingDrawing" xmlns:w10="urn:schemas-microsoft-com:office:word" xmlns:w="http://schemas.openxmlformats.org/wordprocessingml/2006/main" xmlns:w14="http://schemas.microsoft.com/office/word/2010/wordml" xmlns:w15="http://schemas.microsoft.com/office/word/2012/wordml" xmlns:w16cid="http://schemas.microsoft.com/office/word/2016/wordml/cid" xmlns:w16se="http://schemas.microsoft.com/office/word/2015/wordml/symex" xmlns:wpg="http://schemas.microsoft.com/office/word/2010/wordprocessingGroup" xmlns:wpi="http://schemas.microsoft.com/office/word/2010/wordprocessingInk" xmlns:wne="http://schemas.microsoft.com/office/word/2006/wordml" xmlns:wps="http://schemas.microsoft.com/office/word/2010/wordprocessingShape" mc:Ignorable="w14 w15 w16se w16cid wp14">
+<w:footnotes xmlns:ve="http://schemas.openxmlformats.org/markup-compatibility/2006" xmlns:o="urn:schemas-microsoft-com:office:office" xmlns:r="http://schemas.openxmlformats.org/officeDocument/2006/relationships" xmlns:m="http://schemas.openxmlformats.org/officeDocument/2006/math" xmlns:v="urn:schemas-microsoft-com:vml" xmlns:wp="http://schemas.openxmlformats.org/drawingml/2006/wordprocessingDrawing" xmlns:w10="urn:schemas-microsoft-com:office:word" xmlns:w="http://schemas.openxmlformats.org/wordprocessingml/2006/main" xmlns:wne="http://schemas.microsoft.com/office/word/2006/wordml">
   <w:footnote w:type="separator" w:id="-1">
     <w:p>
       <w:r>
@@ -2456,13 +2468,13 @@
 </file>
 
 <file path=word/header1.xml><?xml version="1.0" encoding="utf-8"?>
-<w:hdr xmlns:wpc="http://schemas.microsoft.com/office/word/2010/wordprocessingCanvas" xmlns:cx="http://schemas.microsoft.com/office/drawing/2014/chartex" xmlns:cx1="http://schemas.microsoft.com/office/drawing/2015/9/8/chartex" xmlns:cx2="http://schemas.microsoft.com/office/drawing/2015/10/21/chartex" xmlns:cx3="http://schemas.microsoft.com/office/drawing/2016/5/9/chartex" xmlns:cx4="http://schemas.microsoft.com/office/drawing/2016/5/10/chartex" xmlns:cx5="http://schemas.microsoft.com/office/drawing/2016/5/11/chartex" xmlns:cx6="http://schemas.microsoft.com/office/drawing/2016/5/12/chartex" xmlns:cx7="http://schemas.microsoft.com/office/drawing/2016/5/13/chartex" xmlns:cx8="http://schemas.microsoft.com/office/drawing/2016/5/14/chartex" xmlns:mc="http://schemas.openxmlformats.org/markup-compatibility/2006" xmlns:aink="http://schemas.microsoft.com/office/drawing/2016/ink" xmlns:am3d="http://schemas.microsoft.com/office/drawing/2017/model3d" xmlns:o="urn:schemas-microsoft-com:office:office" xmlns:r="http://schemas.openxmlformats.org/officeDocument/2006/relationships" xmlns:m="http://schemas.openxmlformats.org/officeDocument/2006/math" xmlns:v="urn:schemas-microsoft-com:vml" xmlns:wp14="http://schemas.microsoft.com/office/word/2010/wordprocessingDrawing" xmlns:wp="http://schemas.openxmlformats.org/drawingml/2006/wordprocessingDrawing" xmlns:w10="urn:schemas-microsoft-com:office:word" xmlns:w="http://schemas.openxmlformats.org/wordprocessingml/2006/main" xmlns:w14="http://schemas.microsoft.com/office/word/2010/wordml" xmlns:w15="http://schemas.microsoft.com/office/word/2012/wordml" xmlns:w16cid="http://schemas.microsoft.com/office/word/2016/wordml/cid" xmlns:w16se="http://schemas.microsoft.com/office/word/2015/wordml/symex" xmlns:wpg="http://schemas.microsoft.com/office/word/2010/wordprocessingGroup" xmlns:wpi="http://schemas.microsoft.com/office/word/2010/wordprocessingInk" xmlns:wne="http://schemas.microsoft.com/office/word/2006/wordml" xmlns:wps="http://schemas.microsoft.com/office/word/2010/wordprocessingShape" mc:Ignorable="w14 w15 w16se w16cid wp14">
+<w:hdr xmlns:ve="http://schemas.openxmlformats.org/markup-compatibility/2006" xmlns:o="urn:schemas-microsoft-com:office:office" xmlns:r="http://schemas.openxmlformats.org/officeDocument/2006/relationships" xmlns:m="http://schemas.openxmlformats.org/officeDocument/2006/math" xmlns:v="urn:schemas-microsoft-com:vml" xmlns:wp="http://schemas.openxmlformats.org/drawingml/2006/wordprocessingDrawing" xmlns:w10="urn:schemas-microsoft-com:office:word" xmlns:w="http://schemas.openxmlformats.org/wordprocessingml/2006/main" xmlns:wne="http://schemas.microsoft.com/office/word/2006/wordml">
   <w:p/>
 </w:hdr>
 </file>
 
 <file path=word/numbering.xml><?xml version="1.0" encoding="utf-8"?>
-<w:numbering xmlns:wpc="http://schemas.microsoft.com/office/word/2010/wordprocessingCanvas" xmlns:cx="http://schemas.microsoft.com/office/drawing/2014/chartex" xmlns:cx1="http://schemas.microsoft.com/office/drawing/2015/9/8/chartex" xmlns:cx2="http://schemas.microsoft.com/office/drawing/2015/10/21/chartex" xmlns:cx3="http://schemas.microsoft.com/office/drawing/2016/5/9/chartex" xmlns:cx4="http://schemas.microsoft.com/office/drawing/2016/5/10/chartex" xmlns:cx5="http://schemas.microsoft.com/office/drawing/2016/5/11/chartex" xmlns:cx6="http://schemas.microsoft.com/office/drawing/2016/5/12/chartex" xmlns:cx7="http://schemas.microsoft.com/office/drawing/2016/5/13/chartex" xmlns:cx8="http://schemas.microsoft.com/office/drawing/2016/5/14/chartex" xmlns:mc="http://schemas.openxmlformats.org/markup-compatibility/2006" xmlns:aink="http://schemas.microsoft.com/office/drawing/2016/ink" xmlns:am3d="http://schemas.microsoft.com/office/drawing/2017/model3d" xmlns:o="urn:schemas-microsoft-com:office:office" xmlns:r="http://schemas.openxmlformats.org/officeDocument/2006/relationships" xmlns:m="http://schemas.openxmlformats.org/officeDocument/2006/math" xmlns:v="urn:schemas-microsoft-com:vml" xmlns:wp14="http://schemas.microsoft.com/office/word/2010/wordprocessingDrawing" xmlns:wp="http://schemas.openxmlformats.org/drawingml/2006/wordprocessingDrawing" xmlns:w10="urn:schemas-microsoft-com:office:word" xmlns:w="http://schemas.openxmlformats.org/wordprocessingml/2006/main" xmlns:w14="http://schemas.microsoft.com/office/word/2010/wordml" xmlns:w15="http://schemas.microsoft.com/office/word/2012/wordml" xmlns:w16cid="http://schemas.microsoft.com/office/word/2016/wordml/cid" xmlns:w16se="http://schemas.microsoft.com/office/word/2015/wordml/symex" xmlns:wpg="http://schemas.microsoft.com/office/word/2010/wordprocessingGroup" xmlns:wpi="http://schemas.microsoft.com/office/word/2010/wordprocessingInk" xmlns:wne="http://schemas.microsoft.com/office/word/2006/wordml" xmlns:wps="http://schemas.microsoft.com/office/word/2010/wordprocessingShape" mc:Ignorable="w14 w15 w16se w16cid wp14">
+<w:numbering xmlns:ve="http://schemas.openxmlformats.org/markup-compatibility/2006" xmlns:o="urn:schemas-microsoft-com:office:office" xmlns:r="http://schemas.openxmlformats.org/officeDocument/2006/relationships" xmlns:m="http://schemas.openxmlformats.org/officeDocument/2006/math" xmlns:v="urn:schemas-microsoft-com:vml" xmlns:wp="http://schemas.openxmlformats.org/drawingml/2006/wordprocessingDrawing" xmlns:w10="urn:schemas-microsoft-com:office:word" xmlns:w="http://schemas.openxmlformats.org/wordprocessingml/2006/main" xmlns:wne="http://schemas.microsoft.com/office/word/2006/wordml">
   <w:numPicBullet w:numPicBulletId="0">
     <w:pict>
       <v:shapetype id="_x0000_t75" coordsize="21600,21600" o:spt="75" o:preferrelative="t" path="m@4@5l@4@11@9@11@9@5xe" filled="f" stroked="f">
@@ -2484,30 +2496,30 @@
         <v:path o:extrusionok="f" gradientshapeok="t" o:connecttype="rect"/>
         <o:lock v:ext="edit" aspectratio="t"/>
       </v:shapetype>
-      <v:shape id="_x0000_i1032" type="#_x0000_t75" style="width:84pt;height:90pt;visibility:visible" o:bullet="t">
+      <v:shape id="_x0000_i1032" type="#_x0000_t75" style="width:83.8pt;height:90.25pt;visibility:visible" o:bullet="t">
         <v:imagedata r:id="rId1" o:title="hardcover_bullet_black"/>
       </v:shape>
     </w:pict>
   </w:numPicBullet>
-  <w:abstractNum w:abstractNumId="0" w15:restartNumberingAfterBreak="0">
+  <w:abstractNum w:abstractNumId="0">
     <w:nsid w:val="04056AFA"/>
     <w:multiLevelType w:val="hybridMultilevel"/>
     <w:tmpl w:val="1EB8E4E0"/>
     <w:numStyleLink w:val="a"/>
   </w:abstractNum>
-  <w:abstractNum w:abstractNumId="1" w15:restartNumberingAfterBreak="0">
+  <w:abstractNum w:abstractNumId="1">
     <w:nsid w:val="2A4A26C0"/>
     <w:multiLevelType w:val="hybridMultilevel"/>
     <w:tmpl w:val="62B2E35C"/>
     <w:numStyleLink w:val="a0"/>
   </w:abstractNum>
-  <w:abstractNum w:abstractNumId="2" w15:restartNumberingAfterBreak="0">
+  <w:abstractNum w:abstractNumId="2">
     <w:nsid w:val="3121692D"/>
     <w:multiLevelType w:val="hybridMultilevel"/>
     <w:tmpl w:val="8E284002"/>
     <w:numStyleLink w:val="a1"/>
   </w:abstractNum>
-  <w:abstractNum w:abstractNumId="3" w15:restartNumberingAfterBreak="0">
+  <w:abstractNum w:abstractNumId="3">
     <w:nsid w:val="378640C2"/>
     <w:multiLevelType w:val="hybridMultilevel"/>
     <w:tmpl w:val="1EB8E4E0"/>
@@ -2738,7 +2750,7 @@
       </w:rPr>
     </w:lvl>
   </w:abstractNum>
-  <w:abstractNum w:abstractNumId="4" w15:restartNumberingAfterBreak="0">
+  <w:abstractNum w:abstractNumId="4">
     <w:nsid w:val="45FF791D"/>
     <w:multiLevelType w:val="hybridMultilevel"/>
     <w:tmpl w:val="62B2E35C"/>
@@ -2996,7 +3008,7 @@
       </w:rPr>
     </w:lvl>
   </w:abstractNum>
-  <w:abstractNum w:abstractNumId="5" w15:restartNumberingAfterBreak="0">
+  <w:abstractNum w:abstractNumId="5">
     <w:nsid w:val="68747D96"/>
     <w:multiLevelType w:val="hybridMultilevel"/>
     <w:tmpl w:val="8E284002"/>
@@ -3241,6 +3253,7 @@
   </w:num>
   <w:num w:numId="5">
     <w:abstractNumId w:val="2"/>
+    <w:lvlOverride w:ilvl="0"/>
     <w:lvlOverride w:ilvl="1">
       <w:startOverride w:val="1"/>
     </w:lvlOverride>
@@ -3253,12 +3266,14 @@
   </w:num>
   <w:num w:numId="8">
     <w:abstractNumId w:val="2"/>
+    <w:lvlOverride w:ilvl="0"/>
     <w:lvlOverride w:ilvl="1">
       <w:startOverride w:val="1"/>
     </w:lvlOverride>
   </w:num>
   <w:num w:numId="9">
     <w:abstractNumId w:val="2"/>
+    <w:lvlOverride w:ilvl="0"/>
     <w:lvlOverride w:ilvl="1">
       <w:startOverride w:val="1"/>
     </w:lvlOverride>
@@ -3267,11 +3282,11 @@
 </file>
 
 <file path=word/styles.xml><?xml version="1.0" encoding="utf-8"?>
-<w:styles xmlns:mc="http://schemas.openxmlformats.org/markup-compatibility/2006" xmlns:r="http://schemas.openxmlformats.org/officeDocument/2006/relationships" xmlns:w="http://schemas.openxmlformats.org/wordprocessingml/2006/main" xmlns:w14="http://schemas.microsoft.com/office/word/2010/wordml" xmlns:w15="http://schemas.microsoft.com/office/word/2012/wordml" xmlns:w16cid="http://schemas.microsoft.com/office/word/2016/wordml/cid" xmlns:w16se="http://schemas.microsoft.com/office/word/2015/wordml/symex" mc:Ignorable="w14 w15 w16se w16cid">
+<w:styles xmlns:r="http://schemas.openxmlformats.org/officeDocument/2006/relationships" xmlns:w="http://schemas.openxmlformats.org/wordprocessingml/2006/main">
   <w:docDefaults>
     <w:rPrDefault>
       <w:rPr>
-        <w:rFonts w:ascii="Times New Roman" w:eastAsia="Arial Unicode MS" w:hAnsi="Times New Roman" w:cs="Times New Roman"/>
+        <w:rFonts w:ascii="Times New Roman" w:eastAsiaTheme="minorEastAsia" w:hAnsi="Times New Roman" w:cs="Times New Roman"/>
         <w:bdr w:val="nil"/>
         <w:lang w:val="en-US" w:eastAsia="zh-CN" w:bidi="ar-SA"/>
       </w:rPr>
@@ -3289,386 +3304,149 @@
       </w:pPr>
     </w:pPrDefault>
   </w:docDefaults>
-  <w:latentStyles w:defLockedState="0" w:defUIPriority="99" w:defSemiHidden="0" w:defUnhideWhenUsed="0" w:defQFormat="0" w:count="375">
-    <w:lsdException w:name="Normal" w:uiPriority="0" w:qFormat="1"/>
-    <w:lsdException w:name="heading 1" w:uiPriority="9" w:qFormat="1"/>
-    <w:lsdException w:name="heading 2" w:semiHidden="1" w:uiPriority="9" w:unhideWhenUsed="1" w:qFormat="1"/>
-    <w:lsdException w:name="heading 3" w:semiHidden="1" w:uiPriority="9" w:unhideWhenUsed="1" w:qFormat="1"/>
-    <w:lsdException w:name="heading 4" w:semiHidden="1" w:uiPriority="9" w:unhideWhenUsed="1" w:qFormat="1"/>
-    <w:lsdException w:name="heading 5" w:semiHidden="1" w:uiPriority="9" w:unhideWhenUsed="1" w:qFormat="1"/>
-    <w:lsdException w:name="heading 6" w:semiHidden="1" w:uiPriority="9" w:unhideWhenUsed="1" w:qFormat="1"/>
-    <w:lsdException w:name="heading 7" w:semiHidden="1" w:uiPriority="9" w:unhideWhenUsed="1" w:qFormat="1"/>
-    <w:lsdException w:name="heading 8" w:semiHidden="1" w:uiPriority="9" w:unhideWhenUsed="1" w:qFormat="1"/>
-    <w:lsdException w:name="heading 9" w:semiHidden="1" w:uiPriority="9" w:unhideWhenUsed="1" w:qFormat="1"/>
-    <w:lsdException w:name="index 1" w:semiHidden="1" w:unhideWhenUsed="1"/>
-    <w:lsdException w:name="index 2" w:semiHidden="1" w:unhideWhenUsed="1"/>
-    <w:lsdException w:name="index 3" w:semiHidden="1" w:unhideWhenUsed="1"/>
-    <w:lsdException w:name="index 4" w:semiHidden="1" w:unhideWhenUsed="1"/>
-    <w:lsdException w:name="index 5" w:semiHidden="1" w:unhideWhenUsed="1"/>
-    <w:lsdException w:name="index 6" w:semiHidden="1" w:unhideWhenUsed="1"/>
-    <w:lsdException w:name="index 7" w:semiHidden="1" w:unhideWhenUsed="1"/>
-    <w:lsdException w:name="index 8" w:semiHidden="1" w:unhideWhenUsed="1"/>
-    <w:lsdException w:name="index 9" w:semiHidden="1" w:unhideWhenUsed="1"/>
-    <w:lsdException w:name="toc 1" w:semiHidden="1" w:uiPriority="39" w:unhideWhenUsed="1"/>
-    <w:lsdException w:name="toc 2" w:semiHidden="1" w:uiPriority="39" w:unhideWhenUsed="1"/>
-    <w:lsdException w:name="toc 3" w:semiHidden="1" w:uiPriority="39" w:unhideWhenUsed="1"/>
-    <w:lsdException w:name="toc 4" w:semiHidden="1" w:uiPriority="39" w:unhideWhenUsed="1"/>
-    <w:lsdException w:name="toc 5" w:semiHidden="1" w:uiPriority="39" w:unhideWhenUsed="1"/>
-    <w:lsdException w:name="toc 6" w:semiHidden="1" w:uiPriority="39" w:unhideWhenUsed="1"/>
-    <w:lsdException w:name="toc 7" w:semiHidden="1" w:uiPriority="39" w:unhideWhenUsed="1"/>
-    <w:lsdException w:name="toc 8" w:semiHidden="1" w:uiPriority="39" w:unhideWhenUsed="1"/>
-    <w:lsdException w:name="toc 9" w:semiHidden="1" w:uiPriority="39" w:unhideWhenUsed="1"/>
-    <w:lsdException w:name="Normal Indent" w:semiHidden="1" w:unhideWhenUsed="1"/>
-    <w:lsdException w:name="footnote text" w:semiHidden="1" w:unhideWhenUsed="1"/>
-    <w:lsdException w:name="annotation text" w:semiHidden="1" w:unhideWhenUsed="1"/>
-    <w:lsdException w:name="header" w:semiHidden="1" w:unhideWhenUsed="1"/>
-    <w:lsdException w:name="footer" w:semiHidden="1" w:unhideWhenUsed="1"/>
-    <w:lsdException w:name="index heading" w:semiHidden="1" w:unhideWhenUsed="1"/>
-    <w:lsdException w:name="caption" w:semiHidden="1" w:uiPriority="35" w:unhideWhenUsed="1" w:qFormat="1"/>
-    <w:lsdException w:name="table of figures" w:semiHidden="1" w:unhideWhenUsed="1"/>
-    <w:lsdException w:name="envelope address" w:semiHidden="1" w:unhideWhenUsed="1"/>
-    <w:lsdException w:name="envelope return" w:semiHidden="1" w:unhideWhenUsed="1"/>
-    <w:lsdException w:name="footnote reference" w:semiHidden="1" w:unhideWhenUsed="1"/>
-    <w:lsdException w:name="annotation reference" w:semiHidden="1" w:unhideWhenUsed="1"/>
-    <w:lsdException w:name="line number" w:semiHidden="1" w:unhideWhenUsed="1"/>
-    <w:lsdException w:name="page number" w:semiHidden="1" w:unhideWhenUsed="1"/>
-    <w:lsdException w:name="endnote reference" w:semiHidden="1" w:unhideWhenUsed="1"/>
-    <w:lsdException w:name="endnote text" w:semiHidden="1" w:unhideWhenUsed="1"/>
-    <w:lsdException w:name="table of authorities" w:semiHidden="1" w:unhideWhenUsed="1"/>
-    <w:lsdException w:name="macro" w:semiHidden="1" w:unhideWhenUsed="1"/>
-    <w:lsdException w:name="toa heading" w:semiHidden="1" w:unhideWhenUsed="1"/>
-    <w:lsdException w:name="List" w:semiHidden="1" w:unhideWhenUsed="1"/>
-    <w:lsdException w:name="List Bullet" w:semiHidden="1" w:unhideWhenUsed="1"/>
-    <w:lsdException w:name="List Number" w:semiHidden="1" w:unhideWhenUsed="1"/>
-    <w:lsdException w:name="List 2" w:semiHidden="1" w:unhideWhenUsed="1"/>
-    <w:lsdException w:name="List 3" w:semiHidden="1" w:unhideWhenUsed="1"/>
-    <w:lsdException w:name="List 4" w:semiHidden="1" w:unhideWhenUsed="1"/>
-    <w:lsdException w:name="List 5" w:semiHidden="1" w:unhideWhenUsed="1"/>
-    <w:lsdException w:name="List Bullet 2" w:semiHidden="1" w:unhideWhenUsed="1"/>
-    <w:lsdException w:name="List Bullet 3" w:semiHidden="1" w:unhideWhenUsed="1"/>
-    <w:lsdException w:name="List Bullet 4" w:semiHidden="1" w:unhideWhenUsed="1"/>
-    <w:lsdException w:name="List Bullet 5" w:semiHidden="1" w:unhideWhenUsed="1"/>
-    <w:lsdException w:name="List Number 2" w:semiHidden="1" w:unhideWhenUsed="1"/>
-    <w:lsdException w:name="List Number 3" w:semiHidden="1" w:unhideWhenUsed="1"/>
-    <w:lsdException w:name="List Number 4" w:semiHidden="1" w:unhideWhenUsed="1"/>
-    <w:lsdException w:name="List Number 5" w:semiHidden="1" w:unhideWhenUsed="1"/>
-    <w:lsdException w:name="Title" w:uiPriority="10" w:qFormat="1"/>
-    <w:lsdException w:name="Closing" w:semiHidden="1" w:unhideWhenUsed="1"/>
-    <w:lsdException w:name="Signature" w:semiHidden="1" w:unhideWhenUsed="1"/>
-    <w:lsdException w:name="Default Paragraph Font" w:semiHidden="1" w:uiPriority="1" w:unhideWhenUsed="1"/>
-    <w:lsdException w:name="Body Text" w:semiHidden="1" w:unhideWhenUsed="1"/>
-    <w:lsdException w:name="Body Text Indent" w:semiHidden="1" w:unhideWhenUsed="1"/>
-    <w:lsdException w:name="List Continue" w:semiHidden="1" w:unhideWhenUsed="1"/>
-    <w:lsdException w:name="List Continue 2" w:semiHidden="1" w:unhideWhenUsed="1"/>
-    <w:lsdException w:name="List Continue 3" w:semiHidden="1" w:unhideWhenUsed="1"/>
-    <w:lsdException w:name="List Continue 4" w:semiHidden="1" w:unhideWhenUsed="1"/>
-    <w:lsdException w:name="List Continue 5" w:semiHidden="1" w:unhideWhenUsed="1"/>
-    <w:lsdException w:name="Message Header" w:semiHidden="1" w:unhideWhenUsed="1"/>
-    <w:lsdException w:name="Subtitle" w:uiPriority="11" w:qFormat="1"/>
-    <w:lsdException w:name="Salutation" w:semiHidden="1" w:unhideWhenUsed="1"/>
-    <w:lsdException w:name="Date" w:semiHidden="1" w:unhideWhenUsed="1"/>
-    <w:lsdException w:name="Body Text First Indent" w:semiHidden="1" w:unhideWhenUsed="1"/>
-    <w:lsdException w:name="Body Text First Indent 2" w:semiHidden="1" w:unhideWhenUsed="1"/>
-    <w:lsdException w:name="Note Heading" w:semiHidden="1" w:unhideWhenUsed="1"/>
-    <w:lsdException w:name="Body Text 2" w:semiHidden="1" w:unhideWhenUsed="1"/>
-    <w:lsdException w:name="Body Text 3" w:semiHidden="1" w:unhideWhenUsed="1"/>
-    <w:lsdException w:name="Body Text Indent 2" w:semiHidden="1" w:unhideWhenUsed="1"/>
-    <w:lsdException w:name="Body Text Indent 3" w:semiHidden="1" w:unhideWhenUsed="1"/>
-    <w:lsdException w:name="Block Text" w:semiHidden="1" w:unhideWhenUsed="1"/>
-    <w:lsdException w:name="Hyperlink" w:semiHidden="1" w:unhideWhenUsed="1"/>
-    <w:lsdException w:name="FollowedHyperlink" w:semiHidden="1" w:unhideWhenUsed="1"/>
-    <w:lsdException w:name="Strong" w:uiPriority="22" w:qFormat="1"/>
-    <w:lsdException w:name="Emphasis" w:uiPriority="20" w:qFormat="1"/>
-    <w:lsdException w:name="Document Map" w:semiHidden="1" w:unhideWhenUsed="1"/>
-    <w:lsdException w:name="Plain Text" w:semiHidden="1" w:unhideWhenUsed="1"/>
-    <w:lsdException w:name="E-mail Signature" w:semiHidden="1" w:unhideWhenUsed="1"/>
-    <w:lsdException w:name="HTML Top of Form" w:semiHidden="1" w:unhideWhenUsed="1"/>
-    <w:lsdException w:name="HTML Bottom of Form" w:semiHidden="1" w:unhideWhenUsed="1"/>
-    <w:lsdException w:name="Normal (Web)" w:semiHidden="1" w:unhideWhenUsed="1"/>
-    <w:lsdException w:name="HTML Acronym" w:semiHidden="1" w:unhideWhenUsed="1"/>
-    <w:lsdException w:name="HTML Address" w:semiHidden="1" w:unhideWhenUsed="1"/>
-    <w:lsdException w:name="HTML Cite" w:semiHidden="1" w:unhideWhenUsed="1"/>
-    <w:lsdException w:name="HTML Code" w:semiHidden="1" w:unhideWhenUsed="1"/>
-    <w:lsdException w:name="HTML Definition" w:semiHidden="1" w:unhideWhenUsed="1"/>
-    <w:lsdException w:name="HTML Keyboard" w:semiHidden="1" w:unhideWhenUsed="1"/>
-    <w:lsdException w:name="HTML Preformatted" w:semiHidden="1" w:unhideWhenUsed="1"/>
-    <w:lsdException w:name="HTML Sample" w:semiHidden="1" w:unhideWhenUsed="1"/>
-    <w:lsdException w:name="HTML Typewriter" w:semiHidden="1" w:unhideWhenUsed="1"/>
-    <w:lsdException w:name="HTML Variable" w:semiHidden="1" w:unhideWhenUsed="1"/>
-    <w:lsdException w:name="Normal Table" w:semiHidden="1" w:unhideWhenUsed="1"/>
-    <w:lsdException w:name="annotation subject" w:semiHidden="1" w:unhideWhenUsed="1"/>
-    <w:lsdException w:name="No List" w:semiHidden="1" w:unhideWhenUsed="1"/>
-    <w:lsdException w:name="Outline List 1" w:semiHidden="1" w:unhideWhenUsed="1"/>
-    <w:lsdException w:name="Outline List 2" w:semiHidden="1" w:unhideWhenUsed="1"/>
-    <w:lsdException w:name="Outline List 3" w:semiHidden="1" w:unhideWhenUsed="1"/>
-    <w:lsdException w:name="Table Simple 1" w:semiHidden="1" w:unhideWhenUsed="1"/>
-    <w:lsdException w:name="Table Simple 2" w:semiHidden="1" w:unhideWhenUsed="1"/>
-    <w:lsdException w:name="Table Simple 3" w:semiHidden="1" w:unhideWhenUsed="1"/>
-    <w:lsdException w:name="Table Classic 1" w:semiHidden="1" w:unhideWhenUsed="1"/>
-    <w:lsdException w:name="Table Classic 2" w:semiHidden="1" w:unhideWhenUsed="1"/>
-    <w:lsdException w:name="Table Classic 3" w:semiHidden="1" w:unhideWhenUsed="1"/>
-    <w:lsdException w:name="Table Classic 4" w:semiHidden="1" w:unhideWhenUsed="1"/>
-    <w:lsdException w:name="Table Colorful 1" w:semiHidden="1" w:unhideWhenUsed="1"/>
-    <w:lsdException w:name="Table Colorful 2" w:semiHidden="1" w:unhideWhenUsed="1"/>
-    <w:lsdException w:name="Table Colorful 3" w:semiHidden="1" w:unhideWhenUsed="1"/>
-    <w:lsdException w:name="Table Columns 1" w:semiHidden="1" w:unhideWhenUsed="1"/>
-    <w:lsdException w:name="Table Columns 2" w:semiHidden="1" w:unhideWhenUsed="1"/>
-    <w:lsdException w:name="Table Columns 3" w:semiHidden="1" w:unhideWhenUsed="1"/>
-    <w:lsdException w:name="Table Columns 4" w:semiHidden="1" w:unhideWhenUsed="1"/>
-    <w:lsdException w:name="Table Columns 5" w:semiHidden="1" w:unhideWhenUsed="1"/>
-    <w:lsdException w:name="Table Grid 1" w:semiHidden="1" w:unhideWhenUsed="1"/>
-    <w:lsdException w:name="Table Grid 2" w:semiHidden="1" w:unhideWhenUsed="1"/>
-    <w:lsdException w:name="Table Grid 3" w:semiHidden="1" w:unhideWhenUsed="1"/>
-    <w:lsdException w:name="Table Grid 4" w:semiHidden="1" w:unhideWhenUsed="1"/>
-    <w:lsdException w:name="Table Grid 5" w:semiHidden="1" w:unhideWhenUsed="1"/>
-    <w:lsdException w:name="Table Grid 6" w:semiHidden="1" w:unhideWhenUsed="1"/>
-    <w:lsdException w:name="Table Grid 7" w:semiHidden="1" w:unhideWhenUsed="1"/>
-    <w:lsdException w:name="Table Grid 8" w:semiHidden="1" w:unhideWhenUsed="1"/>
-    <w:lsdException w:name="Table List 1" w:semiHidden="1" w:unhideWhenUsed="1"/>
-    <w:lsdException w:name="Table List 2" w:semiHidden="1" w:unhideWhenUsed="1"/>
-    <w:lsdException w:name="Table List 3" w:semiHidden="1" w:unhideWhenUsed="1"/>
-    <w:lsdException w:name="Table List 4" w:semiHidden="1" w:unhideWhenUsed="1"/>
-    <w:lsdException w:name="Table List 5" w:semiHidden="1" w:unhideWhenUsed="1"/>
-    <w:lsdException w:name="Table List 6" w:semiHidden="1" w:unhideWhenUsed="1"/>
-    <w:lsdException w:name="Table List 7" w:semiHidden="1" w:unhideWhenUsed="1"/>
-    <w:lsdException w:name="Table List 8" w:semiHidden="1" w:unhideWhenUsed="1"/>
-    <w:lsdException w:name="Table 3D effects 1" w:semiHidden="1" w:unhideWhenUsed="1"/>
-    <w:lsdException w:name="Table 3D effects 2" w:semiHidden="1" w:unhideWhenUsed="1"/>
-    <w:lsdException w:name="Table 3D effects 3" w:semiHidden="1" w:unhideWhenUsed="1"/>
-    <w:lsdException w:name="Table Contemporary" w:semiHidden="1" w:unhideWhenUsed="1"/>
-    <w:lsdException w:name="Table Elegant" w:semiHidden="1" w:unhideWhenUsed="1"/>
-    <w:lsdException w:name="Table Professional" w:semiHidden="1" w:unhideWhenUsed="1"/>
-    <w:lsdException w:name="Table Subtle 1" w:semiHidden="1" w:unhideWhenUsed="1"/>
-    <w:lsdException w:name="Table Subtle 2" w:semiHidden="1" w:unhideWhenUsed="1"/>
-    <w:lsdException w:name="Table Web 1" w:semiHidden="1" w:unhideWhenUsed="1"/>
-    <w:lsdException w:name="Table Web 2" w:semiHidden="1" w:unhideWhenUsed="1"/>
-    <w:lsdException w:name="Table Web 3" w:semiHidden="1" w:unhideWhenUsed="1"/>
-    <w:lsdException w:name="Balloon Text" w:semiHidden="1" w:unhideWhenUsed="1"/>
-    <w:lsdException w:name="Table Grid" w:uiPriority="39"/>
-    <w:lsdException w:name="Table Theme" w:semiHidden="1" w:unhideWhenUsed="1"/>
-    <w:lsdException w:name="Placeholder Text" w:semiHidden="1"/>
-    <w:lsdException w:name="No Spacing" w:uiPriority="1" w:qFormat="1"/>
-    <w:lsdException w:name="Light Shading" w:uiPriority="60"/>
-    <w:lsdException w:name="Light List" w:uiPriority="61"/>
-    <w:lsdException w:name="Light Grid" w:uiPriority="62"/>
-    <w:lsdException w:name="Medium Shading 1" w:uiPriority="63"/>
-    <w:lsdException w:name="Medium Shading 2" w:uiPriority="64"/>
-    <w:lsdException w:name="Medium List 1" w:uiPriority="65"/>
-    <w:lsdException w:name="Medium List 2" w:uiPriority="66"/>
-    <w:lsdException w:name="Medium Grid 1" w:uiPriority="67"/>
-    <w:lsdException w:name="Medium Grid 2" w:uiPriority="68"/>
-    <w:lsdException w:name="Medium Grid 3" w:uiPriority="69"/>
-    <w:lsdException w:name="Dark List" w:uiPriority="70"/>
-    <w:lsdException w:name="Colorful Shading" w:uiPriority="71"/>
-    <w:lsdException w:name="Colorful List" w:uiPriority="72"/>
-    <w:lsdException w:name="Colorful Grid" w:uiPriority="73"/>
-    <w:lsdException w:name="Light Shading Accent 1" w:uiPriority="60"/>
-    <w:lsdException w:name="Light List Accent 1" w:uiPriority="61"/>
-    <w:lsdException w:name="Light Grid Accent 1" w:uiPriority="62"/>
-    <w:lsdException w:name="Medium Shading 1 Accent 1" w:uiPriority="63"/>
-    <w:lsdException w:name="Medium Shading 2 Accent 1" w:uiPriority="64"/>
-    <w:lsdException w:name="Medium List 1 Accent 1" w:uiPriority="65"/>
-    <w:lsdException w:name="Revision" w:semiHidden="1"/>
-    <w:lsdException w:name="List Paragraph" w:uiPriority="34" w:qFormat="1"/>
-    <w:lsdException w:name="Quote" w:uiPriority="29" w:qFormat="1"/>
-    <w:lsdException w:name="Intense Quote" w:uiPriority="30" w:qFormat="1"/>
-    <w:lsdException w:name="Medium List 2 Accent 1" w:uiPriority="66"/>
-    <w:lsdException w:name="Medium Grid 1 Accent 1" w:uiPriority="67"/>
-    <w:lsdException w:name="Medium Grid 2 Accent 1" w:uiPriority="68"/>
-    <w:lsdException w:name="Medium Grid 3 Accent 1" w:uiPriority="69"/>
-    <w:lsdException w:name="Dark List Accent 1" w:uiPriority="70"/>
-    <w:lsdException w:name="Colorful Shading Accent 1" w:uiPriority="71"/>
-    <w:lsdException w:name="Colorful List Accent 1" w:uiPriority="72"/>
-    <w:lsdException w:name="Colorful Grid Accent 1" w:uiPriority="73"/>
-    <w:lsdException w:name="Light Shading Accent 2" w:uiPriority="60"/>
-    <w:lsdException w:name="Light List Accent 2" w:uiPriority="61"/>
-    <w:lsdException w:name="Light Grid Accent 2" w:uiPriority="62"/>
-    <w:lsdException w:name="Medium Shading 1 Accent 2" w:uiPriority="63"/>
-    <w:lsdException w:name="Medium Shading 2 Accent 2" w:uiPriority="64"/>
-    <w:lsdException w:name="Medium List 1 Accent 2" w:uiPriority="65"/>
-    <w:lsdException w:name="Medium List 2 Accent 2" w:uiPriority="66"/>
-    <w:lsdException w:name="Medium Grid 1 Accent 2" w:uiPriority="67"/>
-    <w:lsdException w:name="Medium Grid 2 Accent 2" w:uiPriority="68"/>
-    <w:lsdException w:name="Medium Grid 3 Accent 2" w:uiPriority="69"/>
-    <w:lsdException w:name="Dark List Accent 2" w:uiPriority="70"/>
-    <w:lsdException w:name="Colorful Shading Accent 2" w:uiPriority="71"/>
-    <w:lsdException w:name="Colorful List Accent 2" w:uiPriority="72"/>
-    <w:lsdException w:name="Colorful Grid Accent 2" w:uiPriority="73"/>
-    <w:lsdException w:name="Light Shading Accent 3" w:uiPriority="60"/>
-    <w:lsdException w:name="Light List Accent 3" w:uiPriority="61"/>
-    <w:lsdException w:name="Light Grid Accent 3" w:uiPriority="62"/>
-    <w:lsdException w:name="Medium Shading 1 Accent 3" w:uiPriority="63"/>
-    <w:lsdException w:name="Medium Shading 2 Accent 3" w:uiPriority="64"/>
-    <w:lsdException w:name="Medium List 1 Accent 3" w:uiPriority="65"/>
-    <w:lsdException w:name="Medium List 2 Accent 3" w:uiPriority="66"/>
-    <w:lsdException w:name="Medium Grid 1 Accent 3" w:uiPriority="67"/>
-    <w:lsdException w:name="Medium Grid 2 Accent 3" w:uiPriority="68"/>
-    <w:lsdException w:name="Medium Grid 3 Accent 3" w:uiPriority="69"/>
-    <w:lsdException w:name="Dark List Accent 3" w:uiPriority="70"/>
-    <w:lsdException w:name="Colorful Shading Accent 3" w:uiPriority="71"/>
-    <w:lsdException w:name="Colorful List Accent 3" w:uiPriority="72"/>
-    <w:lsdException w:name="Colorful Grid Accent 3" w:uiPriority="73"/>
-    <w:lsdException w:name="Light Shading Accent 4" w:uiPriority="60"/>
-    <w:lsdException w:name="Light List Accent 4" w:uiPriority="61"/>
-    <w:lsdException w:name="Light Grid Accent 4" w:uiPriority="62"/>
-    <w:lsdException w:name="Medium Shading 1 Accent 4" w:uiPriority="63"/>
-    <w:lsdException w:name="Medium Shading 2 Accent 4" w:uiPriority="64"/>
-    <w:lsdException w:name="Medium List 1 Accent 4" w:uiPriority="65"/>
-    <w:lsdException w:name="Medium List 2 Accent 4" w:uiPriority="66"/>
-    <w:lsdException w:name="Medium Grid 1 Accent 4" w:uiPriority="67"/>
-    <w:lsdException w:name="Medium Grid 2 Accent 4" w:uiPriority="68"/>
-    <w:lsdException w:name="Medium Grid 3 Accent 4" w:uiPriority="69"/>
-    <w:lsdException w:name="Dark List Accent 4" w:uiPriority="70"/>
-    <w:lsdException w:name="Colorful Shading Accent 4" w:uiPriority="71"/>
-    <w:lsdException w:name="Colorful List Accent 4" w:uiPriority="72"/>
-    <w:lsdException w:name="Colorful Grid Accent 4" w:uiPriority="73"/>
-    <w:lsdException w:name="Light Shading Accent 5" w:uiPriority="60"/>
-    <w:lsdException w:name="Light List Accent 5" w:uiPriority="61"/>
-    <w:lsdException w:name="Light Grid Accent 5" w:uiPriority="62"/>
-    <w:lsdException w:name="Medium Shading 1 Accent 5" w:uiPriority="63"/>
-    <w:lsdException w:name="Medium Shading 2 Accent 5" w:uiPriority="64"/>
-    <w:lsdException w:name="Medium List 1 Accent 5" w:uiPriority="65"/>
-    <w:lsdException w:name="Medium List 2 Accent 5" w:uiPriority="66"/>
-    <w:lsdException w:name="Medium Grid 1 Accent 5" w:uiPriority="67"/>
-    <w:lsdException w:name="Medium Grid 2 Accent 5" w:uiPriority="68"/>
-    <w:lsdException w:name="Medium Grid 3 Accent 5" w:uiPriority="69"/>
-    <w:lsdException w:name="Dark List Accent 5" w:uiPriority="70"/>
-    <w:lsdException w:name="Colorful Shading Accent 5" w:uiPriority="71"/>
-    <w:lsdException w:name="Colorful List Accent 5" w:uiPriority="72"/>
-    <w:lsdException w:name="Colorful Grid Accent 5" w:uiPriority="73"/>
-    <w:lsdException w:name="Light Shading Accent 6" w:uiPriority="60"/>
-    <w:lsdException w:name="Light List Accent 6" w:uiPriority="61"/>
-    <w:lsdException w:name="Light Grid Accent 6" w:uiPriority="62"/>
-    <w:lsdException w:name="Medium Shading 1 Accent 6" w:uiPriority="63"/>
-    <w:lsdException w:name="Medium Shading 2 Accent 6" w:uiPriority="64"/>
-    <w:lsdException w:name="Medium List 1 Accent 6" w:uiPriority="65"/>
-    <w:lsdException w:name="Medium List 2 Accent 6" w:uiPriority="66"/>
-    <w:lsdException w:name="Medium Grid 1 Accent 6" w:uiPriority="67"/>
-    <w:lsdException w:name="Medium Grid 2 Accent 6" w:uiPriority="68"/>
-    <w:lsdException w:name="Medium Grid 3 Accent 6" w:uiPriority="69"/>
-    <w:lsdException w:name="Dark List Accent 6" w:uiPriority="70"/>
-    <w:lsdException w:name="Colorful Shading Accent 6" w:uiPriority="71"/>
-    <w:lsdException w:name="Colorful List Accent 6" w:uiPriority="72"/>
-    <w:lsdException w:name="Colorful Grid Accent 6" w:uiPriority="73"/>
-    <w:lsdException w:name="Subtle Emphasis" w:uiPriority="19" w:qFormat="1"/>
-    <w:lsdException w:name="Intense Emphasis" w:uiPriority="21" w:qFormat="1"/>
-    <w:lsdException w:name="Subtle Reference" w:uiPriority="31" w:qFormat="1"/>
-    <w:lsdException w:name="Intense Reference" w:uiPriority="32" w:qFormat="1"/>
-    <w:lsdException w:name="Book Title" w:uiPriority="33" w:qFormat="1"/>
-    <w:lsdException w:name="Bibliography" w:semiHidden="1" w:uiPriority="37" w:unhideWhenUsed="1"/>
-    <w:lsdException w:name="TOC Heading" w:semiHidden="1" w:uiPriority="39" w:unhideWhenUsed="1" w:qFormat="1"/>
-    <w:lsdException w:name="Plain Table 1" w:uiPriority="41"/>
-    <w:lsdException w:name="Plain Table 2" w:uiPriority="42"/>
-    <w:lsdException w:name="Plain Table 3" w:uiPriority="43"/>
-    <w:lsdException w:name="Plain Table 4" w:uiPriority="44"/>
-    <w:lsdException w:name="Plain Table 5" w:uiPriority="45"/>
-    <w:lsdException w:name="Grid Table Light" w:uiPriority="40"/>
-    <w:lsdException w:name="Grid Table 1 Light" w:uiPriority="46"/>
-    <w:lsdException w:name="Grid Table 2" w:uiPriority="47"/>
-    <w:lsdException w:name="Grid Table 3" w:uiPriority="48"/>
-    <w:lsdException w:name="Grid Table 4" w:uiPriority="49"/>
-    <w:lsdException w:name="Grid Table 5 Dark" w:uiPriority="50"/>
-    <w:lsdException w:name="Grid Table 6 Colorful" w:uiPriority="51"/>
-    <w:lsdException w:name="Grid Table 7 Colorful" w:uiPriority="52"/>
-    <w:lsdException w:name="Grid Table 1 Light Accent 1" w:uiPriority="46"/>
-    <w:lsdException w:name="Grid Table 2 Accent 1" w:uiPriority="47"/>
-    <w:lsdException w:name="Grid Table 3 Accent 1" w:uiPriority="48"/>
-    <w:lsdException w:name="Grid Table 4 Accent 1" w:uiPriority="49"/>
-    <w:lsdException w:name="Grid Table 5 Dark Accent 1" w:uiPriority="50"/>
-    <w:lsdException w:name="Grid Table 6 Colorful Accent 1" w:uiPriority="51"/>
-    <w:lsdException w:name="Grid Table 7 Colorful Accent 1" w:uiPriority="52"/>
-    <w:lsdException w:name="Grid Table 1 Light Accent 2" w:uiPriority="46"/>
-    <w:lsdException w:name="Grid Table 2 Accent 2" w:uiPriority="47"/>
-    <w:lsdException w:name="Grid Table 3 Accent 2" w:uiPriority="48"/>
-    <w:lsdException w:name="Grid Table 4 Accent 2" w:uiPriority="49"/>
-    <w:lsdException w:name="Grid Table 5 Dark Accent 2" w:uiPriority="50"/>
-    <w:lsdException w:name="Grid Table 6 Colorful Accent 2" w:uiPriority="51"/>
-    <w:lsdException w:name="Grid Table 7 Colorful Accent 2" w:uiPriority="52"/>
-    <w:lsdException w:name="Grid Table 1 Light Accent 3" w:uiPriority="46"/>
-    <w:lsdException w:name="Grid Table 2 Accent 3" w:uiPriority="47"/>
-    <w:lsdException w:name="Grid Table 3 Accent 3" w:uiPriority="48"/>
-    <w:lsdException w:name="Grid Table 4 Accent 3" w:uiPriority="49"/>
-    <w:lsdException w:name="Grid Table 5 Dark Accent 3" w:uiPriority="50"/>
-    <w:lsdException w:name="Grid Table 6 Colorful Accent 3" w:uiPriority="51"/>
-    <w:lsdException w:name="Grid Table 7 Colorful Accent 3" w:uiPriority="52"/>
-    <w:lsdException w:name="Grid Table 1 Light Accent 4" w:uiPriority="46"/>
-    <w:lsdException w:name="Grid Table 2 Accent 4" w:uiPriority="47"/>
-    <w:lsdException w:name="Grid Table 3 Accent 4" w:uiPriority="48"/>
-    <w:lsdException w:name="Grid Table 4 Accent 4" w:uiPriority="49"/>
-    <w:lsdException w:name="Grid Table 5 Dark Accent 4" w:uiPriority="50"/>
-    <w:lsdException w:name="Grid Table 6 Colorful Accent 4" w:uiPriority="51"/>
-    <w:lsdException w:name="Grid Table 7 Colorful Accent 4" w:uiPriority="52"/>
-    <w:lsdException w:name="Grid Table 1 Light Accent 5" w:uiPriority="46"/>
-    <w:lsdException w:name="Grid Table 2 Accent 5" w:uiPriority="47"/>
-    <w:lsdException w:name="Grid Table 3 Accent 5" w:uiPriority="48"/>
-    <w:lsdException w:name="Grid Table 4 Accent 5" w:uiPriority="49"/>
-    <w:lsdException w:name="Grid Table 5 Dark Accent 5" w:uiPriority="50"/>
-    <w:lsdException w:name="Grid Table 6 Colorful Accent 5" w:uiPriority="51"/>
-    <w:lsdException w:name="Grid Table 7 Colorful Accent 5" w:uiPriority="52"/>
-    <w:lsdException w:name="Grid Table 1 Light Accent 6" w:uiPriority="46"/>
-    <w:lsdException w:name="Grid Table 2 Accent 6" w:uiPriority="47"/>
-    <w:lsdException w:name="Grid Table 3 Accent 6" w:uiPriority="48"/>
-    <w:lsdException w:name="Grid Table 4 Accent 6" w:uiPriority="49"/>
-    <w:lsdException w:name="Grid Table 5 Dark Accent 6" w:uiPriority="50"/>
-    <w:lsdException w:name="Grid Table 6 Colorful Accent 6" w:uiPriority="51"/>
-    <w:lsdException w:name="Grid Table 7 Colorful Accent 6" w:uiPriority="52"/>
-    <w:lsdException w:name="List Table 1 Light" w:uiPriority="46"/>
-    <w:lsdException w:name="List Table 2" w:uiPriority="47"/>
-    <w:lsdException w:name="List Table 3" w:uiPriority="48"/>
-    <w:lsdException w:name="List Table 4" w:uiPriority="49"/>
-    <w:lsdException w:name="List Table 5 Dark" w:uiPriority="50"/>
-    <w:lsdException w:name="List Table 6 Colorful" w:uiPriority="51"/>
-    <w:lsdException w:name="List Table 7 Colorful" w:uiPriority="52"/>
-    <w:lsdException w:name="List Table 1 Light Accent 1" w:uiPriority="46"/>
-    <w:lsdException w:name="List Table 2 Accent 1" w:uiPriority="47"/>
-    <w:lsdException w:name="List Table 3 Accent 1" w:uiPriority="48"/>
-    <w:lsdException w:name="List Table 4 Accent 1" w:uiPriority="49"/>
-    <w:lsdException w:name="List Table 5 Dark Accent 1" w:uiPriority="50"/>
-    <w:lsdException w:name="List Table 6 Colorful Accent 1" w:uiPriority="51"/>
-    <w:lsdException w:name="List Table 7 Colorful Accent 1" w:uiPriority="52"/>
-    <w:lsdException w:name="List Table 1 Light Accent 2" w:uiPriority="46"/>
-    <w:lsdException w:name="List Table 2 Accent 2" w:uiPriority="47"/>
-    <w:lsdException w:name="List Table 3 Accent 2" w:uiPriority="48"/>
-    <w:lsdException w:name="List Table 4 Accent 2" w:uiPriority="49"/>
-    <w:lsdException w:name="List Table 5 Dark Accent 2" w:uiPriority="50"/>
-    <w:lsdException w:name="List Table 6 Colorful Accent 2" w:uiPriority="51"/>
-    <w:lsdException w:name="List Table 7 Colorful Accent 2" w:uiPriority="52"/>
-    <w:lsdException w:name="List Table 1 Light Accent 3" w:uiPriority="46"/>
-    <w:lsdException w:name="List Table 2 Accent 3" w:uiPriority="47"/>
-    <w:lsdException w:name="List Table 3 Accent 3" w:uiPriority="48"/>
-    <w:lsdException w:name="List Table 4 Accent 3" w:uiPriority="49"/>
-    <w:lsdException w:name="List Table 5 Dark Accent 3" w:uiPriority="50"/>
-    <w:lsdException w:name="List Table 6 Colorful Accent 3" w:uiPriority="51"/>
-    <w:lsdException w:name="List Table 7 Colorful Accent 3" w:uiPriority="52"/>
-    <w:lsdException w:name="List Table 1 Light Accent 4" w:uiPriority="46"/>
-    <w:lsdException w:name="List Table 2 Accent 4" w:uiPriority="47"/>
-    <w:lsdException w:name="List Table 3 Accent 4" w:uiPriority="48"/>
-    <w:lsdException w:name="List Table 4 Accent 4" w:uiPriority="49"/>
-    <w:lsdException w:name="List Table 5 Dark Accent 4" w:uiPriority="50"/>
-    <w:lsdException w:name="List Table 6 Colorful Accent 4" w:uiPriority="51"/>
-    <w:lsdException w:name="List Table 7 Colorful Accent 4" w:uiPriority="52"/>
-    <w:lsdException w:name="List Table 1 Light Accent 5" w:uiPriority="46"/>
-    <w:lsdException w:name="List Table 2 Accent 5" w:uiPriority="47"/>
-    <w:lsdException w:name="List Table 3 Accent 5" w:uiPriority="48"/>
-    <w:lsdException w:name="List Table 4 Accent 5" w:uiPriority="49"/>
-    <w:lsdException w:name="List Table 5 Dark Accent 5" w:uiPriority="50"/>
-    <w:lsdException w:name="List Table 6 Colorful Accent 5" w:uiPriority="51"/>
-    <w:lsdException w:name="List Table 7 Colorful Accent 5" w:uiPriority="52"/>
-    <w:lsdException w:name="List Table 1 Light Accent 6" w:uiPriority="46"/>
-    <w:lsdException w:name="List Table 2 Accent 6" w:uiPriority="47"/>
-    <w:lsdException w:name="List Table 3 Accent 6" w:uiPriority="48"/>
-    <w:lsdException w:name="List Table 4 Accent 6" w:uiPriority="49"/>
-    <w:lsdException w:name="List Table 5 Dark Accent 6" w:uiPriority="50"/>
-    <w:lsdException w:name="List Table 6 Colorful Accent 6" w:uiPriority="51"/>
-    <w:lsdException w:name="List Table 7 Colorful Accent 6" w:uiPriority="52"/>
-    <w:lsdException w:name="Mention" w:semiHidden="1" w:unhideWhenUsed="1"/>
-    <w:lsdException w:name="Smart Hyperlink" w:semiHidden="1" w:unhideWhenUsed="1"/>
-    <w:lsdException w:name="Hashtag" w:semiHidden="1" w:unhideWhenUsed="1"/>
-    <w:lsdException w:name="Unresolved Mention" w:semiHidden="1" w:unhideWhenUsed="1"/>
+  <w:latentStyles w:defLockedState="0" w:defUIPriority="99" w:defSemiHidden="1" w:defUnhideWhenUsed="1" w:defQFormat="0" w:count="267">
+    <w:lsdException w:name="Normal" w:semiHidden="0" w:uiPriority="0" w:unhideWhenUsed="0" w:qFormat="1"/>
+    <w:lsdException w:name="heading 1" w:semiHidden="0" w:uiPriority="9" w:unhideWhenUsed="0" w:qFormat="1"/>
+    <w:lsdException w:name="heading 2" w:uiPriority="9" w:qFormat="1"/>
+    <w:lsdException w:name="heading 3" w:uiPriority="9" w:qFormat="1"/>
+    <w:lsdException w:name="heading 4" w:uiPriority="9" w:qFormat="1"/>
+    <w:lsdException w:name="heading 5" w:uiPriority="9" w:qFormat="1"/>
+    <w:lsdException w:name="heading 6" w:uiPriority="9" w:qFormat="1"/>
+    <w:lsdException w:name="heading 7" w:uiPriority="9" w:qFormat="1"/>
+    <w:lsdException w:name="heading 8" w:uiPriority="9" w:qFormat="1"/>
+    <w:lsdException w:name="heading 9" w:uiPriority="9" w:qFormat="1"/>
+    <w:lsdException w:name="toc 1" w:uiPriority="39"/>
+    <w:lsdException w:name="toc 2" w:uiPriority="39"/>
+    <w:lsdException w:name="toc 3" w:uiPriority="39"/>
+    <w:lsdException w:name="toc 4" w:uiPriority="39"/>
+    <w:lsdException w:name="toc 5" w:uiPriority="39"/>
+    <w:lsdException w:name="toc 6" w:uiPriority="39"/>
+    <w:lsdException w:name="toc 7" w:uiPriority="39"/>
+    <w:lsdException w:name="toc 8" w:uiPriority="39"/>
+    <w:lsdException w:name="toc 9" w:uiPriority="39"/>
+    <w:lsdException w:name="caption" w:uiPriority="35" w:qFormat="1"/>
+    <w:lsdException w:name="Title" w:semiHidden="0" w:uiPriority="10" w:unhideWhenUsed="0" w:qFormat="1"/>
+    <w:lsdException w:name="Default Paragraph Font" w:uiPriority="1"/>
+    <w:lsdException w:name="Subtitle" w:semiHidden="0" w:uiPriority="11" w:unhideWhenUsed="0" w:qFormat="1"/>
+    <w:lsdException w:name="Strong" w:semiHidden="0" w:uiPriority="22" w:unhideWhenUsed="0" w:qFormat="1"/>
+    <w:lsdException w:name="Emphasis" w:semiHidden="0" w:uiPriority="20" w:unhideWhenUsed="0" w:qFormat="1"/>
+    <w:lsdException w:name="Table Grid" w:semiHidden="0" w:uiPriority="39" w:unhideWhenUsed="0"/>
+    <w:lsdException w:name="Placeholder Text" w:unhideWhenUsed="0"/>
+    <w:lsdException w:name="No Spacing" w:semiHidden="0" w:uiPriority="1" w:unhideWhenUsed="0" w:qFormat="1"/>
+    <w:lsdException w:name="Light Shading" w:semiHidden="0" w:uiPriority="60" w:unhideWhenUsed="0"/>
+    <w:lsdException w:name="Light List" w:semiHidden="0" w:uiPriority="61" w:unhideWhenUsed="0"/>
+    <w:lsdException w:name="Light Grid" w:semiHidden="0" w:uiPriority="62" w:unhideWhenUsed="0"/>
+    <w:lsdException w:name="Medium Shading 1" w:semiHidden="0" w:uiPriority="63" w:unhideWhenUsed="0"/>
+    <w:lsdException w:name="Medium Shading 2" w:semiHidden="0" w:uiPriority="64" w:unhideWhenUsed="0"/>
+    <w:lsdException w:name="Medium List 1" w:semiHidden="0" w:uiPriority="65" w:unhideWhenUsed="0"/>
+    <w:lsdException w:name="Medium List 2" w:semiHidden="0" w:uiPriority="66" w:unhideWhenUsed="0"/>
+    <w:lsdException w:name="Medium Grid 1" w:semiHidden="0" w:uiPriority="67" w:unhideWhenUsed="0"/>
+    <w:lsdException w:name="Medium Grid 2" w:semiHidden="0" w:uiPriority="68" w:unhideWhenUsed="0"/>
+    <w:lsdException w:name="Medium Grid 3" w:semiHidden="0" w:uiPriority="69" w:unhideWhenUsed="0"/>
+    <w:lsdException w:name="Dark List" w:semiHidden="0" w:uiPriority="70" w:unhideWhenUsed="0"/>
+    <w:lsdException w:name="Colorful Shading" w:semiHidden="0" w:uiPriority="71" w:unhideWhenUsed="0"/>
+    <w:lsdException w:name="Colorful List" w:semiHidden="0" w:uiPriority="72" w:unhideWhenUsed="0"/>
+    <w:lsdException w:name="Colorful Grid" w:semiHidden="0" w:uiPriority="73" w:unhideWhenUsed="0"/>
+    <w:lsdException w:name="Light Shading Accent 1" w:semiHidden="0" w:uiPriority="60" w:unhideWhenUsed="0"/>
+    <w:lsdException w:name="Light List Accent 1" w:semiHidden="0" w:uiPriority="61" w:unhideWhenUsed="0"/>
+    <w:lsdException w:name="Light Grid Accent 1" w:semiHidden="0" w:uiPriority="62" w:unhideWhenUsed="0"/>
+    <w:lsdException w:name="Medium Shading 1 Accent 1" w:semiHidden="0" w:uiPriority="63" w:unhideWhenUsed="0"/>
+    <w:lsdException w:name="Medium Shading 2 Accent 1" w:semiHidden="0" w:uiPriority="64" w:unhideWhenUsed="0"/>
+    <w:lsdException w:name="Medium List 1 Accent 1" w:semiHidden="0" w:uiPriority="65" w:unhideWhenUsed="0"/>
+    <w:lsdException w:name="Revision" w:unhideWhenUsed="0"/>
+    <w:lsdException w:name="List Paragraph" w:semiHidden="0" w:uiPriority="34" w:unhideWhenUsed="0" w:qFormat="1"/>
+    <w:lsdException w:name="Quote" w:semiHidden="0" w:uiPriority="29" w:unhideWhenUsed="0" w:qFormat="1"/>
+    <w:lsdException w:name="Intense Quote" w:semiHidden="0" w:uiPriority="30" w:unhideWhenUsed="0" w:qFormat="1"/>
+    <w:lsdException w:name="Medium List 2 Accent 1" w:semiHidden="0" w:uiPriority="66" w:unhideWhenUsed="0"/>
+    <w:lsdException w:name="Medium Grid 1 Accent 1" w:semiHidden="0" w:uiPriority="67" w:unhideWhenUsed="0"/>
+    <w:lsdException w:name="Medium Grid 2 Accent 1" w:semiHidden="0" w:uiPriority="68" w:unhideWhenUsed="0"/>
+    <w:lsdException w:name="Medium Grid 3 Accent 1" w:semiHidden="0" w:uiPriority="69" w:unhideWhenUsed="0"/>
+    <w:lsdException w:name="Dark List Accent 1" w:semiHidden="0" w:uiPriority="70" w:unhideWhenUsed="0"/>
+    <w:lsdException w:name="Colorful Shading Accent 1" w:semiHidden="0" w:uiPriority="71" w:unhideWhenUsed="0"/>
+    <w:lsdException w:name="Colorful List Accent 1" w:semiHidden="0" w:uiPriority="72" w:unhideWhenUsed="0"/>
+    <w:lsdException w:name="Colorful Grid Accent 1" w:semiHidden="0" w:uiPriority="73" w:unhideWhenUsed="0"/>
+    <w:lsdException w:name="Light Shading Accent 2" w:semiHidden="0" w:uiPriority="60" w:unhideWhenUsed="0"/>
+    <w:lsdException w:name="Light List Accent 2" w:semiHidden="0" w:uiPriority="61" w:unhideWhenUsed="0"/>
+    <w:lsdException w:name="Light Grid Accent 2" w:semiHidden="0" w:uiPriority="62" w:unhideWhenUsed="0"/>
+    <w:lsdException w:name="Medium Shading 1 Accent 2" w:semiHidden="0" w:uiPriority="63" w:unhideWhenUsed="0"/>
+    <w:lsdException w:name="Medium Shading 2 Accent 2" w:semiHidden="0" w:uiPriority="64" w:unhideWhenUsed="0"/>
+    <w:lsdException w:name="Medium List 1 Accent 2" w:semiHidden="0" w:uiPriority="65" w:unhideWhenUsed="0"/>
+    <w:lsdException w:name="Medium List 2 Accent 2" w:semiHidden="0" w:uiPriority="66" w:unhideWhenUsed="0"/>
+    <w:lsdException w:name="Medium Grid 1 Accent 2" w:semiHidden="0" w:uiPriority="67" w:unhideWhenUsed="0"/>
+    <w:lsdException w:name="Medium Grid 2 Accent 2" w:semiHidden="0" w:uiPriority="68" w:unhideWhenUsed="0"/>
+    <w:lsdException w:name="Medium Grid 3 Accent 2" w:semiHidden="0" w:uiPriority="69" w:unhideWhenUsed="0"/>
+    <w:lsdException w:name="Dark List Accent 2" w:semiHidden="0" w:uiPriority="70" w:unhideWhenUsed="0"/>
+    <w:lsdException w:name="Colorful Shading Accent 2" w:semiHidden="0" w:uiPriority="71" w:unhideWhenUsed="0"/>
+    <w:lsdException w:name="Colorful List Accent 2" w:semiHidden="0" w:uiPriority="72" w:unhideWhenUsed="0"/>
+    <w:lsdException w:name="Colorful Grid Accent 2" w:semiHidden="0" w:uiPriority="73" w:unhideWhenUsed="0"/>
+    <w:lsdException w:name="Light Shading Accent 3" w:semiHidden="0" w:uiPriority="60" w:unhideWhenUsed="0"/>
+    <w:lsdException w:name="Light List Accent 3" w:semiHidden="0" w:uiPriority="61" w:unhideWhenUsed="0"/>
+    <w:lsdException w:name="Light Grid Accent 3" w:semiHidden="0" w:uiPriority="62" w:unhideWhenUsed="0"/>
+    <w:lsdException w:name="Medium Shading 1 Accent 3" w:semiHidden="0" w:uiPriority="63" w:unhideWhenUsed="0"/>
+    <w:lsdException w:name="Medium Shading 2 Accent 3" w:semiHidden="0" w:uiPriority="64" w:unhideWhenUsed="0"/>
+    <w:lsdException w:name="Medium List 1 Accent 3" w:semiHidden="0" w:uiPriority="65" w:unhideWhenUsed="0"/>
+    <w:lsdException w:name="Medium List 2 Accent 3" w:semiHidden="0" w:uiPriority="66" w:unhideWhenUsed="0"/>
+    <w:lsdException w:name="Medium Grid 1 Accent 3" w:semiHidden="0" w:uiPriority="67" w:unhideWhenUsed="0"/>
+    <w:lsdException w:name="Medium Grid 2 Accent 3" w:semiHidden="0" w:uiPriority="68" w:unhideWhenUsed="0"/>
+    <w:lsdException w:name="Medium Grid 3 Accent 3" w:semiHidden="0" w:uiPriority="69" w:unhideWhenUsed="0"/>
+    <w:lsdException w:name="Dark List Accent 3" w:semiHidden="0" w:uiPriority="70" w:unhideWhenUsed="0"/>
+    <w:lsdException w:name="Colorful Shading Accent 3" w:semiHidden="0" w:uiPriority="71" w:unhideWhenUsed="0"/>
+    <w:lsdException w:name="Colorful List Accent 3" w:semiHidden="0" w:uiPriority="72" w:unhideWhenUsed="0"/>
+    <w:lsdException w:name="Colorful Grid Accent 3" w:semiHidden="0" w:uiPriority="73" w:unhideWhenUsed="0"/>
+    <w:lsdException w:name="Light Shading Accent 4" w:semiHidden="0" w:uiPriority="60" w:unhideWhenUsed="0"/>
+    <w:lsdException w:name="Light List Accent 4" w:semiHidden="0" w:uiPriority="61" w:unhideWhenUsed="0"/>
+    <w:lsdException w:name="Light Grid Accent 4" w:semiHidden="0" w:uiPriority="62" w:unhideWhenUsed="0"/>
+    <w:lsdException w:name="Medium Shading 1 Accent 4" w:semiHidden="0" w:uiPriority="63" w:unhideWhenUsed="0"/>
+    <w:lsdException w:name="Medium Shading 2 Accent 4" w:semiHidden="0" w:uiPriority="64" w:unhideWhenUsed="0"/>
+    <w:lsdException w:name="Medium List 1 Accent 4" w:semiHidden="0" w:uiPriority="65" w:unhideWhenUsed="0"/>
+    <w:lsdException w:name="Medium List 2 Accent 4" w:semiHidden="0" w:uiPriority="66" w:unhideWhenUsed="0"/>
+    <w:lsdException w:name="Medium Grid 1 Accent 4" w:semiHidden="0" w:uiPriority="67" w:unhideWhenUsed="0"/>
+    <w:lsdException w:name="Medium Grid 2 Accent 4" w:semiHidden="0" w:uiPriority="68" w:unhideWhenUsed="0"/>
+    <w:lsdException w:name="Medium Grid 3 Accent 4" w:semiHidden="0" w:uiPriority="69" w:unhideWhenUsed="0"/>
+    <w:lsdException w:name="Dark List Accent 4" w:semiHidden="0" w:uiPriority="70" w:unhideWhenUsed="0"/>
+    <w:lsdException w:name="Colorful Shading Accent 4" w:semiHidden="0" w:uiPriority="71" w:unhideWhenUsed="0"/>
+    <w:lsdException w:name="Colorful List Accent 4" w:semiHidden="0" w:uiPriority="72" w:unhideWhenUsed="0"/>
+    <w:lsdException w:name="Colorful Grid Accent 4" w:semiHidden="0" w:uiPriority="73" w:unhideWhenUsed="0"/>
+    <w:lsdException w:name="Light Shading Accent 5" w:semiHidden="0" w:uiPriority="60" w:unhideWhenUsed="0"/>
+    <w:lsdException w:name="Light List Accent 5" w:semiHidden="0" w:uiPriority="61" w:unhideWhenUsed="0"/>
+    <w:lsdException w:name="Light Grid Accent 5" w:semiHidden="0" w:uiPriority="62" w:unhideWhenUsed="0"/>
+    <w:lsdException w:name="Medium Shading 1 Accent 5" w:semiHidden="0" w:uiPriority="63" w:unhideWhenUsed="0"/>
+    <w:lsdException w:name="Medium Shading 2 Accent 5" w:semiHidden="0" w:uiPriority="64" w:unhideWhenUsed="0"/>
+    <w:lsdException w:name="Medium List 1 Accent 5" w:semiHidden="0" w:uiPriority="65" w:unhideWhenUsed="0"/>
+    <w:lsdException w:name="Medium List 2 Accent 5" w:semiHidden="0" w:uiPriority="66" w:unhideWhenUsed="0"/>
+    <w:lsdException w:name="Medium Grid 1 Accent 5" w:semiHidden="0" w:uiPriority="67" w:unhideWhenUsed="0"/>
+    <w:lsdException w:name="Medium Grid 2 Accent 5" w:semiHidden="0" w:uiPriority="68" w:unhideWhenUsed="0"/>
+    <w:lsdException w:name="Medium Grid 3 Accent 5" w:semiHidden="0" w:uiPriority="69" w:unhideWhenUsed="0"/>
+    <w:lsdException w:name="Dark List Accent 5" w:semiHidden="0" w:uiPriority="70" w:unhideWhenUsed="0"/>
+    <w:lsdException w:name="Colorful Shading Accent 5" w:semiHidden="0" w:uiPriority="71" w:unhideWhenUsed="0"/>
+    <w:lsdException w:name="Colorful List Accent 5" w:semiHidden="0" w:uiPriority="72" w:unhideWhenUsed="0"/>
+    <w:lsdException w:name="Colorful Grid Accent 5" w:semiHidden="0" w:uiPriority="73" w:unhideWhenUsed="0"/>
+    <w:lsdException w:name="Light Shading Accent 6" w:semiHidden="0" w:uiPriority="60" w:unhideWhenUsed="0"/>
+    <w:lsdException w:name="Light List Accent 6" w:semiHidden="0" w:uiPriority="61" w:unhideWhenUsed="0"/>
+    <w:lsdException w:name="Light Grid Accent 6" w:semiHidden="0" w:uiPriority="62" w:unhideWhenUsed="0"/>
+    <w:lsdException w:name="Medium Shading 1 Accent 6" w:semiHidden="0" w:uiPriority="63" w:unhideWhenUsed="0"/>
+    <w:lsdException w:name="Medium Shading 2 Accent 6" w:semiHidden="0" w:uiPriority="64" w:unhideWhenUsed="0"/>
+    <w:lsdException w:name="Medium List 1 Accent 6" w:semiHidden="0" w:uiPriority="65" w:unhideWhenUsed="0"/>
+    <w:lsdException w:name="Medium List 2 Accent 6" w:semiHidden="0" w:uiPriority="66" w:unhideWhenUsed="0"/>
+    <w:lsdException w:name="Medium Grid 1 Accent 6" w:semiHidden="0" w:uiPriority="67" w:unhideWhenUsed="0"/>
+    <w:lsdException w:name="Medium Grid 2 Accent 6" w:semiHidden="0" w:uiPriority="68" w:unhideWhenUsed="0"/>
+    <w:lsdException w:name="Medium Grid 3 Accent 6" w:semiHidden="0" w:uiPriority="69" w:unhideWhenUsed="0"/>
+    <w:lsdException w:name="Dark List Accent 6" w:semiHidden="0" w:uiPriority="70" w:unhideWhenUsed="0"/>
+    <w:lsdException w:name="Colorful Shading Accent 6" w:semiHidden="0" w:uiPriority="71" w:unhideWhenUsed="0"/>
+    <w:lsdException w:name="Colorful List Accent 6" w:semiHidden="0" w:uiPriority="72" w:unhideWhenUsed="0"/>
+    <w:lsdException w:name="Colorful Grid Accent 6" w:semiHidden="0" w:uiPriority="73" w:unhideWhenUsed="0"/>
+    <w:lsdException w:name="Subtle Emphasis" w:semiHidden="0" w:uiPriority="19" w:unhideWhenUsed="0" w:qFormat="1"/>
+    <w:lsdException w:name="Intense Emphasis" w:semiHidden="0" w:uiPriority="21" w:unhideWhenUsed="0" w:qFormat="1"/>
+    <w:lsdException w:name="Subtle Reference" w:semiHidden="0" w:uiPriority="31" w:unhideWhenUsed="0" w:qFormat="1"/>
+    <w:lsdException w:name="Intense Reference" w:semiHidden="0" w:uiPriority="32" w:unhideWhenUsed="0" w:qFormat="1"/>
+    <w:lsdException w:name="Book Title" w:semiHidden="0" w:uiPriority="33" w:unhideWhenUsed="0" w:qFormat="1"/>
+    <w:lsdException w:name="Bibliography" w:uiPriority="37"/>
+    <w:lsdException w:name="TOC Heading" w:uiPriority="39" w:qFormat="1"/>
   </w:latentStyles>
   <w:style w:type="paragraph" w:default="1" w:styleId="a2">
     <w:name w:val="Normal"/>
     <w:qFormat/>
+    <w:rsid w:val="00E70C38"/>
     <w:rPr>
       <w:rFonts w:ascii="Helvetica" w:hAnsi="Helvetica" w:cs="Arial Unicode MS"/>
       <w:color w:val="000000"/>
@@ -3688,6 +3466,7 @@
     <w:uiPriority w:val="99"/>
     <w:semiHidden/>
     <w:unhideWhenUsed/>
+    <w:qFormat/>
     <w:tblPr>
       <w:tblInd w:w="0" w:type="dxa"/>
       <w:tblCellMar>
@@ -3706,12 +3485,14 @@
   </w:style>
   <w:style w:type="character" w:styleId="a6">
     <w:name w:val="Hyperlink"/>
+    <w:rsid w:val="00E70C38"/>
     <w:rPr>
       <w:u w:val="single"/>
     </w:rPr>
   </w:style>
   <w:style w:type="table" w:customStyle="1" w:styleId="TableNormal">
     <w:name w:val="Table Normal"/>
+    <w:rsid w:val="00E70C38"/>
     <w:tblPr>
       <w:tblInd w:w="0" w:type="dxa"/>
       <w:tblCellMar>
@@ -3724,6 +3505,7 @@
   </w:style>
   <w:style w:type="paragraph" w:customStyle="1" w:styleId="a7">
     <w:name w:val="默认"/>
+    <w:rsid w:val="00E70C38"/>
     <w:rPr>
       <w:rFonts w:ascii="Helvetica" w:hAnsi="Helvetica" w:cs="Arial Unicode MS"/>
       <w:color w:val="000000"/>
@@ -3734,12 +3516,14 @@
   <w:style w:type="character" w:customStyle="1" w:styleId="Hyperlink0">
     <w:name w:val="Hyperlink.0"/>
     <w:basedOn w:val="a6"/>
+    <w:rsid w:val="00E70C38"/>
     <w:rPr>
       <w:u w:val="single"/>
     </w:rPr>
   </w:style>
   <w:style w:type="numbering" w:customStyle="1" w:styleId="a">
     <w:name w:val="编号"/>
+    <w:rsid w:val="00E70C38"/>
     <w:pPr>
       <w:numPr>
         <w:numId w:val="1"/>
@@ -3748,6 +3532,7 @@
   </w:style>
   <w:style w:type="numbering" w:customStyle="1" w:styleId="a1">
     <w:name w:val="字母"/>
+    <w:rsid w:val="00E70C38"/>
     <w:pPr>
       <w:numPr>
         <w:numId w:val="3"/>
@@ -3756,11 +3541,114 @@
   </w:style>
   <w:style w:type="numbering" w:customStyle="1" w:styleId="a0">
     <w:name w:val="图像"/>
+    <w:rsid w:val="00E70C38"/>
     <w:pPr>
       <w:numPr>
         <w:numId w:val="6"/>
       </w:numPr>
     </w:pPr>
+  </w:style>
+  <w:style w:type="paragraph" w:styleId="a8">
+    <w:name w:val="Balloon Text"/>
+    <w:basedOn w:val="a2"/>
+    <w:link w:val="Char"/>
+    <w:uiPriority w:val="99"/>
+    <w:semiHidden/>
+    <w:unhideWhenUsed/>
+    <w:rsid w:val="00C904EB"/>
+    <w:rPr>
+      <w:sz w:val="18"/>
+      <w:szCs w:val="18"/>
+    </w:rPr>
+  </w:style>
+  <w:style w:type="character" w:customStyle="1" w:styleId="Char">
+    <w:name w:val="批注框文本 Char"/>
+    <w:basedOn w:val="a3"/>
+    <w:link w:val="a8"/>
+    <w:uiPriority w:val="99"/>
+    <w:semiHidden/>
+    <w:rsid w:val="00C904EB"/>
+    <w:rPr>
+      <w:rFonts w:ascii="Helvetica" w:hAnsi="Helvetica" w:cs="Arial Unicode MS"/>
+      <w:color w:val="000000"/>
+      <w:sz w:val="18"/>
+      <w:szCs w:val="18"/>
+      <w:lang w:val="zh-CN"/>
+    </w:rPr>
+  </w:style>
+  <w:style w:type="paragraph" w:styleId="a9">
+    <w:name w:val="header"/>
+    <w:basedOn w:val="a2"/>
+    <w:link w:val="Char0"/>
+    <w:uiPriority w:val="99"/>
+    <w:semiHidden/>
+    <w:unhideWhenUsed/>
+    <w:rsid w:val="00C904EB"/>
+    <w:pPr>
+      <w:pBdr>
+        <w:bottom w:val="single" w:sz="6" w:space="1" w:color="auto"/>
+      </w:pBdr>
+      <w:tabs>
+        <w:tab w:val="center" w:pos="4153"/>
+        <w:tab w:val="right" w:pos="8306"/>
+      </w:tabs>
+      <w:snapToGrid w:val="0"/>
+      <w:jc w:val="center"/>
+    </w:pPr>
+    <w:rPr>
+      <w:sz w:val="18"/>
+      <w:szCs w:val="18"/>
+    </w:rPr>
+  </w:style>
+  <w:style w:type="character" w:customStyle="1" w:styleId="Char0">
+    <w:name w:val="页眉 Char"/>
+    <w:basedOn w:val="a3"/>
+    <w:link w:val="a9"/>
+    <w:uiPriority w:val="99"/>
+    <w:semiHidden/>
+    <w:rsid w:val="00C904EB"/>
+    <w:rPr>
+      <w:rFonts w:ascii="Helvetica" w:hAnsi="Helvetica" w:cs="Arial Unicode MS"/>
+      <w:color w:val="000000"/>
+      <w:sz w:val="18"/>
+      <w:szCs w:val="18"/>
+      <w:lang w:val="zh-CN"/>
+    </w:rPr>
+  </w:style>
+  <w:style w:type="paragraph" w:styleId="aa">
+    <w:name w:val="footer"/>
+    <w:basedOn w:val="a2"/>
+    <w:link w:val="Char1"/>
+    <w:uiPriority w:val="99"/>
+    <w:semiHidden/>
+    <w:unhideWhenUsed/>
+    <w:rsid w:val="00C904EB"/>
+    <w:pPr>
+      <w:tabs>
+        <w:tab w:val="center" w:pos="4153"/>
+        <w:tab w:val="right" w:pos="8306"/>
+      </w:tabs>
+      <w:snapToGrid w:val="0"/>
+    </w:pPr>
+    <w:rPr>
+      <w:sz w:val="18"/>
+      <w:szCs w:val="18"/>
+    </w:rPr>
+  </w:style>
+  <w:style w:type="character" w:customStyle="1" w:styleId="Char1">
+    <w:name w:val="页脚 Char"/>
+    <w:basedOn w:val="a3"/>
+    <w:link w:val="aa"/>
+    <w:uiPriority w:val="99"/>
+    <w:semiHidden/>
+    <w:rsid w:val="00C904EB"/>
+    <w:rPr>
+      <w:rFonts w:ascii="Helvetica" w:hAnsi="Helvetica" w:cs="Arial Unicode MS"/>
+      <w:color w:val="000000"/>
+      <w:sz w:val="18"/>
+      <w:szCs w:val="18"/>
+      <w:lang w:val="zh-CN"/>
+    </w:rPr>
   </w:style>
 </w:styles>
 </file>

</xml_diff>